<commit_message>
add 1st prototype's imgs
</commit_message>
<xml_diff>
--- a/doc/Cmp02_Chan_Chan_A3c.docx
+++ b/doc/Cmp02_Chan_Chan_A3c.docx
@@ -305,21 +305,8 @@
         <w:spacing w:line="480" w:lineRule="auto"/>
         <w:jc w:val="center"/>
       </w:pPr>
-      <w:proofErr w:type="spellStart"/>
-      <w:r>
-        <w:t>Ka</w:t>
-      </w:r>
-      <w:proofErr w:type="spellEnd"/>
-      <w:r>
-        <w:t xml:space="preserve"> </w:t>
-      </w:r>
-      <w:proofErr w:type="spellStart"/>
-      <w:r>
-        <w:t>Hei</w:t>
-      </w:r>
-      <w:proofErr w:type="spellEnd"/>
-      <w:r>
-        <w:t xml:space="preserve"> Chan (ID 11301239)</w:t>
+      <w:r>
+        <w:t>Ka Hei Chan (ID 11301239)</w:t>
       </w:r>
     </w:p>
     <w:p>
@@ -344,7 +331,45 @@
         <w:t>Table of contents</w:t>
       </w:r>
     </w:p>
-    <w:p/>
+    <w:p>
+      <w:pPr>
+        <w:rPr>
+          <w:rFonts w:eastAsia="新細明體" w:hint="eastAsia"/>
+          <w:lang w:eastAsia="zh-TW"/>
+        </w:rPr>
+      </w:pPr>
+      <w:r>
+        <w:rPr>
+          <w:rFonts w:eastAsia="新細明體" w:hint="eastAsia"/>
+          <w:lang w:eastAsia="zh-TW"/>
+        </w:rPr>
+        <w:t>F</w:t>
+      </w:r>
+      <w:r>
+        <w:rPr>
+          <w:rFonts w:eastAsia="新細明體"/>
+          <w:lang w:eastAsia="zh-TW"/>
+        </w:rPr>
+        <w:t>u</w:t>
+      </w:r>
+      <w:r>
+        <w:rPr>
+          <w:rFonts w:eastAsia="新細明體" w:hint="eastAsia"/>
+          <w:lang w:eastAsia="zh-TW"/>
+        </w:rPr>
+        <w:t xml:space="preserve">ck this line </w:t>
+      </w:r>
+    </w:p>
+    <w:p>
+      <w:pPr>
+        <w:rPr>
+          <w:rFonts w:eastAsia="新細明體" w:hint="eastAsia"/>
+          <w:lang w:eastAsia="zh-TW"/>
+        </w:rPr>
+      </w:pPr>
+      <w:bookmarkStart w:id="0" w:name="_GoBack"/>
+      <w:bookmarkEnd w:id="0"/>
+    </w:p>
     <w:p>
       <w:pPr>
         <w:pStyle w:val="TOC1"/>
@@ -355,9 +380,7 @@
           <w:b w:val="0"/>
           <w:caps w:val="0"/>
           <w:noProof/>
-          <w:sz w:val="24"/>
-          <w:szCs w:val="24"/>
-          <w:lang w:eastAsia="ja-JP"/>
+          <w:lang w:val="en-AU" w:eastAsia="zh-HK"/>
         </w:rPr>
       </w:pPr>
       <w:r>
@@ -391,7 +414,7 @@
         <w:rPr>
           <w:noProof/>
         </w:rPr>
-        <w:instrText xml:space="preserve"> PAGEREF _Toc229562800 \h </w:instrText>
+        <w:instrText xml:space="preserve"> PAGEREF _Toc357987185 \h </w:instrText>
       </w:r>
       <w:r>
         <w:rPr>
@@ -427,9 +450,7 @@
           <w:b w:val="0"/>
           <w:caps w:val="0"/>
           <w:noProof/>
-          <w:sz w:val="24"/>
-          <w:szCs w:val="24"/>
-          <w:lang w:eastAsia="ja-JP"/>
+          <w:lang w:val="en-AU" w:eastAsia="zh-HK"/>
         </w:rPr>
       </w:pPr>
       <w:r>
@@ -454,7 +475,7 @@
         <w:rPr>
           <w:noProof/>
         </w:rPr>
-        <w:instrText xml:space="preserve"> PAGEREF _Toc229562801 \h </w:instrText>
+        <w:instrText xml:space="preserve"> PAGEREF _Toc357987186 \h </w:instrText>
       </w:r>
       <w:r>
         <w:rPr>
@@ -490,9 +511,7 @@
           <w:b w:val="0"/>
           <w:caps w:val="0"/>
           <w:noProof/>
-          <w:sz w:val="24"/>
-          <w:szCs w:val="24"/>
-          <w:lang w:eastAsia="ja-JP"/>
+          <w:lang w:val="en-AU" w:eastAsia="zh-HK"/>
         </w:rPr>
       </w:pPr>
       <w:r>
@@ -517,7 +536,7 @@
         <w:rPr>
           <w:noProof/>
         </w:rPr>
-        <w:instrText xml:space="preserve"> PAGEREF _Toc229562802 \h </w:instrText>
+        <w:instrText xml:space="preserve"> PAGEREF _Toc357987187 \h </w:instrText>
       </w:r>
       <w:r>
         <w:rPr>
@@ -553,9 +572,7 @@
           <w:b w:val="0"/>
           <w:caps w:val="0"/>
           <w:noProof/>
-          <w:sz w:val="24"/>
-          <w:szCs w:val="24"/>
-          <w:lang w:eastAsia="ja-JP"/>
+          <w:lang w:val="en-AU" w:eastAsia="zh-HK"/>
         </w:rPr>
       </w:pPr>
       <w:r>
@@ -580,7 +597,7 @@
         <w:rPr>
           <w:noProof/>
         </w:rPr>
-        <w:instrText xml:space="preserve"> PAGEREF _Toc229562803 \h </w:instrText>
+        <w:instrText xml:space="preserve"> PAGEREF _Toc357987188 \h </w:instrText>
       </w:r>
       <w:r>
         <w:rPr>
@@ -616,9 +633,7 @@
           <w:b w:val="0"/>
           <w:caps w:val="0"/>
           <w:noProof/>
-          <w:sz w:val="24"/>
-          <w:szCs w:val="24"/>
-          <w:lang w:eastAsia="ja-JP"/>
+          <w:lang w:val="en-AU" w:eastAsia="zh-HK"/>
         </w:rPr>
       </w:pPr>
       <w:r>
@@ -643,7 +658,7 @@
         <w:rPr>
           <w:noProof/>
         </w:rPr>
-        <w:instrText xml:space="preserve"> PAGEREF _Toc229562804 \h </w:instrText>
+        <w:instrText xml:space="preserve"> PAGEREF _Toc357987189 \h </w:instrText>
       </w:r>
       <w:r>
         <w:rPr>
@@ -679,9 +694,7 @@
           <w:b w:val="0"/>
           <w:caps w:val="0"/>
           <w:noProof/>
-          <w:sz w:val="24"/>
-          <w:szCs w:val="24"/>
-          <w:lang w:eastAsia="ja-JP"/>
+          <w:lang w:val="en-AU" w:eastAsia="zh-HK"/>
         </w:rPr>
       </w:pPr>
       <w:r>
@@ -706,7 +719,7 @@
         <w:rPr>
           <w:noProof/>
         </w:rPr>
-        <w:instrText xml:space="preserve"> PAGEREF _Toc229562805 \h </w:instrText>
+        <w:instrText xml:space="preserve"> PAGEREF _Toc357987190 \h </w:instrText>
       </w:r>
       <w:r>
         <w:rPr>
@@ -742,16 +755,14 @@
           <w:b w:val="0"/>
           <w:caps w:val="0"/>
           <w:noProof/>
-          <w:sz w:val="24"/>
-          <w:szCs w:val="24"/>
-          <w:lang w:eastAsia="ja-JP"/>
-        </w:rPr>
-      </w:pPr>
-      <w:r>
-        <w:rPr>
-          <w:noProof/>
-        </w:rPr>
-        <w:t>Design Concepts, Rationale and Prototypes</w:t>
+          <w:lang w:val="en-AU" w:eastAsia="zh-HK"/>
+        </w:rPr>
+      </w:pPr>
+      <w:r>
+        <w:rPr>
+          <w:noProof/>
+        </w:rPr>
+        <w:t>Design rationale</w:t>
       </w:r>
       <w:r>
         <w:rPr>
@@ -769,7 +780,7 @@
         <w:rPr>
           <w:noProof/>
         </w:rPr>
-        <w:instrText xml:space="preserve"> PAGEREF _Toc229562806 \h </w:instrText>
+        <w:instrText xml:space="preserve"> PAGEREF _Toc357987191 \h </w:instrText>
       </w:r>
       <w:r>
         <w:rPr>
@@ -805,9 +816,7 @@
           <w:b w:val="0"/>
           <w:caps w:val="0"/>
           <w:noProof/>
-          <w:sz w:val="24"/>
-          <w:szCs w:val="24"/>
-          <w:lang w:eastAsia="ja-JP"/>
+          <w:lang w:val="en-AU" w:eastAsia="zh-HK"/>
         </w:rPr>
       </w:pPr>
       <w:r>
@@ -832,7 +841,7 @@
         <w:rPr>
           <w:noProof/>
         </w:rPr>
-        <w:instrText xml:space="preserve"> PAGEREF _Toc229562807 \h </w:instrText>
+        <w:instrText xml:space="preserve"> PAGEREF _Toc357987192 \h </w:instrText>
       </w:r>
       <w:r>
         <w:rPr>
@@ -849,7 +858,7 @@
         <w:rPr>
           <w:noProof/>
         </w:rPr>
-        <w:t>6</w:t>
+        <w:t>5</w:t>
       </w:r>
       <w:r>
         <w:rPr>
@@ -867,9 +876,7 @@
         <w:rPr>
           <w:smallCaps w:val="0"/>
           <w:noProof/>
-          <w:sz w:val="24"/>
-          <w:szCs w:val="24"/>
-          <w:lang w:eastAsia="ja-JP"/>
+          <w:lang w:val="en-AU" w:eastAsia="zh-HK"/>
         </w:rPr>
       </w:pPr>
       <w:r>
@@ -894,7 +901,7 @@
         <w:rPr>
           <w:noProof/>
         </w:rPr>
-        <w:instrText xml:space="preserve"> PAGEREF _Toc229562808 \h </w:instrText>
+        <w:instrText xml:space="preserve"> PAGEREF _Toc357987193 \h </w:instrText>
       </w:r>
       <w:r>
         <w:rPr>
@@ -911,7 +918,7 @@
         <w:rPr>
           <w:noProof/>
         </w:rPr>
-        <w:t>6</w:t>
+        <w:t>5</w:t>
       </w:r>
       <w:r>
         <w:rPr>
@@ -929,9 +936,7 @@
         <w:rPr>
           <w:smallCaps w:val="0"/>
           <w:noProof/>
-          <w:sz w:val="24"/>
-          <w:szCs w:val="24"/>
-          <w:lang w:eastAsia="ja-JP"/>
+          <w:lang w:val="en-AU" w:eastAsia="zh-HK"/>
         </w:rPr>
       </w:pPr>
       <w:r>
@@ -956,7 +961,7 @@
         <w:rPr>
           <w:noProof/>
         </w:rPr>
-        <w:instrText xml:space="preserve"> PAGEREF _Toc229562809 \h </w:instrText>
+        <w:instrText xml:space="preserve"> PAGEREF _Toc357987194 \h </w:instrText>
       </w:r>
       <w:r>
         <w:rPr>
@@ -973,7 +978,7 @@
         <w:rPr>
           <w:noProof/>
         </w:rPr>
-        <w:t>6</w:t>
+        <w:t>5</w:t>
       </w:r>
       <w:r>
         <w:rPr>
@@ -991,16 +996,22 @@
         <w:rPr>
           <w:i w:val="0"/>
           <w:noProof/>
-          <w:sz w:val="24"/>
-          <w:szCs w:val="24"/>
-          <w:lang w:eastAsia="ja-JP"/>
-        </w:rPr>
-      </w:pPr>
-      <w:r>
-        <w:rPr>
-          <w:noProof/>
-        </w:rPr>
-        <w:t>1. Lack of searching or filtering function</w:t>
+          <w:lang w:val="en-AU" w:eastAsia="zh-HK"/>
+        </w:rPr>
+      </w:pPr>
+      <w:r>
+        <w:rPr>
+          <w:noProof/>
+        </w:rPr>
+        <w:t xml:space="preserve">1. </w:t>
+      </w:r>
+      <w:r>
+        <w:rPr>
+          <w:rFonts w:eastAsia="新細明體"/>
+          <w:noProof/>
+          <w:lang w:eastAsia="zh-TW"/>
+        </w:rPr>
+        <w:t>Duplication close function in notification windows</w:t>
       </w:r>
       <w:r>
         <w:rPr>
@@ -1018,7 +1029,7 @@
         <w:rPr>
           <w:noProof/>
         </w:rPr>
-        <w:instrText xml:space="preserve"> PAGEREF _Toc229562810 \h </w:instrText>
+        <w:instrText xml:space="preserve"> PAGEREF _Toc357987195 \h </w:instrText>
       </w:r>
       <w:r>
         <w:rPr>
@@ -1035,7 +1046,7 @@
         <w:rPr>
           <w:noProof/>
         </w:rPr>
-        <w:t>6</w:t>
+        <w:t>5</w:t>
       </w:r>
       <w:r>
         <w:rPr>
@@ -1053,16 +1064,36 @@
         <w:rPr>
           <w:i w:val="0"/>
           <w:noProof/>
-          <w:sz w:val="24"/>
-          <w:szCs w:val="24"/>
-          <w:lang w:eastAsia="ja-JP"/>
-        </w:rPr>
-      </w:pPr>
-      <w:r>
-        <w:rPr>
-          <w:noProof/>
-        </w:rPr>
-        <w:t>2. Missing news category filter</w:t>
+          <w:lang w:val="en-AU" w:eastAsia="zh-HK"/>
+        </w:rPr>
+      </w:pPr>
+      <w:r>
+        <w:rPr>
+          <w:rFonts w:eastAsia="新細明體"/>
+          <w:noProof/>
+          <w:lang w:eastAsia="zh-TW"/>
+        </w:rPr>
+        <w:t>2</w:t>
+      </w:r>
+      <w:r>
+        <w:rPr>
+          <w:noProof/>
+        </w:rPr>
+        <w:t xml:space="preserve">. </w:t>
+      </w:r>
+      <w:r>
+        <w:rPr>
+          <w:rFonts w:eastAsia="新細明體"/>
+          <w:noProof/>
+          <w:lang w:eastAsia="zh-TW"/>
+        </w:rPr>
+        <w:t>“&gt;&gt;” to read more in news preview</w:t>
+      </w:r>
+      <w:r>
+        <w:rPr>
+          <w:noProof/>
+        </w:rPr>
+        <w:t xml:space="preserve"> is misleading</w:t>
       </w:r>
       <w:r>
         <w:rPr>
@@ -1080,7 +1111,7 @@
         <w:rPr>
           <w:noProof/>
         </w:rPr>
-        <w:instrText xml:space="preserve"> PAGEREF _Toc229562811 \h </w:instrText>
+        <w:instrText xml:space="preserve"> PAGEREF _Toc357987196 \h </w:instrText>
       </w:r>
       <w:r>
         <w:rPr>
@@ -1097,7 +1128,7 @@
         <w:rPr>
           <w:noProof/>
         </w:rPr>
-        <w:t>7</w:t>
+        <w:t>5</w:t>
       </w:r>
       <w:r>
         <w:rPr>
@@ -1115,36 +1146,30 @@
         <w:rPr>
           <w:i w:val="0"/>
           <w:noProof/>
-          <w:sz w:val="24"/>
-          <w:szCs w:val="24"/>
-          <w:lang w:eastAsia="ja-JP"/>
-        </w:rPr>
-      </w:pPr>
-      <w:r>
-        <w:rPr>
-          <w:noProof/>
-        </w:rPr>
-        <w:t>3. The star symbol (</w:t>
-      </w:r>
-      <w:r>
-        <w:rPr>
-          <w:rFonts w:ascii="Kaiti SC Regular" w:eastAsia="Kaiti SC Regular" w:hAnsi="Kaiti SC Regular" w:cs="Kaiti SC Regular" w:hint="eastAsia"/>
-          <w:noProof/>
-        </w:rPr>
-        <w:t>☆</w:t>
-      </w:r>
-      <w:r>
-        <w:rPr>
-          <w:rFonts w:ascii="Kaiti SC Regular" w:eastAsia="Kaiti SC Regular" w:hAnsi="Kaiti SC Regular" w:cs="Kaiti SC Regular"/>
-          <w:noProof/>
-        </w:rPr>
-        <w:t xml:space="preserve">) </w:t>
-      </w:r>
-      <w:r>
-        <w:rPr>
-          <w:noProof/>
-        </w:rPr>
-        <w:t>for following news is misleading</w:t>
+          <w:lang w:val="en-AU" w:eastAsia="zh-HK"/>
+        </w:rPr>
+      </w:pPr>
+      <w:r>
+        <w:rPr>
+          <w:rFonts w:eastAsia="新細明體"/>
+          <w:noProof/>
+          <w:lang w:eastAsia="zh-TW"/>
+        </w:rPr>
+        <w:t>3</w:t>
+      </w:r>
+      <w:r>
+        <w:rPr>
+          <w:noProof/>
+        </w:rPr>
+        <w:t xml:space="preserve">. </w:t>
+      </w:r>
+      <w:r>
+        <w:rPr>
+          <w:rFonts w:eastAsia="新細明體"/>
+          <w:noProof/>
+          <w:lang w:eastAsia="zh-TW"/>
+        </w:rPr>
+        <w:t>Missing system feedback in news following</w:t>
       </w:r>
       <w:r>
         <w:rPr>
@@ -1162,7 +1187,7 @@
         <w:rPr>
           <w:noProof/>
         </w:rPr>
-        <w:instrText xml:space="preserve"> PAGEREF _Toc229562812 \h </w:instrText>
+        <w:instrText xml:space="preserve"> PAGEREF _Toc357987197 \h </w:instrText>
       </w:r>
       <w:r>
         <w:rPr>
@@ -1179,7 +1204,7 @@
         <w:rPr>
           <w:noProof/>
         </w:rPr>
-        <w:t>8</w:t>
+        <w:t>5</w:t>
       </w:r>
       <w:r>
         <w:rPr>
@@ -1197,16 +1222,22 @@
         <w:rPr>
           <w:i w:val="0"/>
           <w:noProof/>
-          <w:sz w:val="24"/>
-          <w:szCs w:val="24"/>
-          <w:lang w:eastAsia="ja-JP"/>
-        </w:rPr>
-      </w:pPr>
-      <w:r>
-        <w:rPr>
-          <w:noProof/>
-        </w:rPr>
-        <w:t>4. Text is too small and condensed</w:t>
+          <w:lang w:val="en-AU" w:eastAsia="zh-HK"/>
+        </w:rPr>
+      </w:pPr>
+      <w:r>
+        <w:rPr>
+          <w:noProof/>
+        </w:rPr>
+        <w:t xml:space="preserve">4. </w:t>
+      </w:r>
+      <w:r>
+        <w:rPr>
+          <w:rFonts w:eastAsia="新細明體"/>
+          <w:noProof/>
+          <w:lang w:eastAsia="zh-TW"/>
+        </w:rPr>
+        <w:t>Catalogue function misplacing</w:t>
       </w:r>
       <w:r>
         <w:rPr>
@@ -1224,7 +1255,7 @@
         <w:rPr>
           <w:noProof/>
         </w:rPr>
-        <w:instrText xml:space="preserve"> PAGEREF _Toc229562813 \h </w:instrText>
+        <w:instrText xml:space="preserve"> PAGEREF _Toc357987198 \h </w:instrText>
       </w:r>
       <w:r>
         <w:rPr>
@@ -1241,7 +1272,192 @@
         <w:rPr>
           <w:noProof/>
         </w:rPr>
-        <w:t>8</w:t>
+        <w:t>5</w:t>
+      </w:r>
+      <w:r>
+        <w:rPr>
+          <w:noProof/>
+        </w:rPr>
+        <w:fldChar w:fldCharType="end"/>
+      </w:r>
+    </w:p>
+    <w:p>
+      <w:pPr>
+        <w:pStyle w:val="TOC1"/>
+        <w:tabs>
+          <w:tab w:val="right" w:leader="dot" w:pos="8290"/>
+        </w:tabs>
+        <w:rPr>
+          <w:b w:val="0"/>
+          <w:caps w:val="0"/>
+          <w:noProof/>
+          <w:lang w:val="en-AU" w:eastAsia="zh-HK"/>
+        </w:rPr>
+      </w:pPr>
+      <w:r>
+        <w:rPr>
+          <w:noProof/>
+          <w:lang w:eastAsia="zh-TW"/>
+        </w:rPr>
+        <w:t>Design of the second prototype</w:t>
+      </w:r>
+      <w:r>
+        <w:rPr>
+          <w:noProof/>
+        </w:rPr>
+        <w:tab/>
+      </w:r>
+      <w:r>
+        <w:rPr>
+          <w:noProof/>
+        </w:rPr>
+        <w:fldChar w:fldCharType="begin"/>
+      </w:r>
+      <w:r>
+        <w:rPr>
+          <w:noProof/>
+        </w:rPr>
+        <w:instrText xml:space="preserve"> PAGEREF _Toc357987199 \h </w:instrText>
+      </w:r>
+      <w:r>
+        <w:rPr>
+          <w:noProof/>
+        </w:rPr>
+      </w:r>
+      <w:r>
+        <w:rPr>
+          <w:noProof/>
+        </w:rPr>
+        <w:fldChar w:fldCharType="separate"/>
+      </w:r>
+      <w:r>
+        <w:rPr>
+          <w:noProof/>
+        </w:rPr>
+        <w:t>6</w:t>
+      </w:r>
+      <w:r>
+        <w:rPr>
+          <w:noProof/>
+        </w:rPr>
+        <w:fldChar w:fldCharType="end"/>
+      </w:r>
+    </w:p>
+    <w:p>
+      <w:pPr>
+        <w:pStyle w:val="TOC1"/>
+        <w:tabs>
+          <w:tab w:val="right" w:leader="dot" w:pos="8290"/>
+        </w:tabs>
+        <w:rPr>
+          <w:b w:val="0"/>
+          <w:caps w:val="0"/>
+          <w:noProof/>
+          <w:lang w:val="en-AU" w:eastAsia="zh-HK"/>
+        </w:rPr>
+      </w:pPr>
+      <w:r>
+        <w:rPr>
+          <w:noProof/>
+          <w:lang w:eastAsia="zh-TW"/>
+        </w:rPr>
+        <w:t>Evaluation of the prototype 2</w:t>
+      </w:r>
+      <w:r>
+        <w:rPr>
+          <w:noProof/>
+        </w:rPr>
+        <w:tab/>
+      </w:r>
+      <w:r>
+        <w:rPr>
+          <w:noProof/>
+        </w:rPr>
+        <w:fldChar w:fldCharType="begin"/>
+      </w:r>
+      <w:r>
+        <w:rPr>
+          <w:noProof/>
+        </w:rPr>
+        <w:instrText xml:space="preserve"> PAGEREF _Toc357987200 \h </w:instrText>
+      </w:r>
+      <w:r>
+        <w:rPr>
+          <w:noProof/>
+        </w:rPr>
+      </w:r>
+      <w:r>
+        <w:rPr>
+          <w:noProof/>
+        </w:rPr>
+        <w:fldChar w:fldCharType="separate"/>
+      </w:r>
+      <w:r>
+        <w:rPr>
+          <w:noProof/>
+        </w:rPr>
+        <w:t>6</w:t>
+      </w:r>
+      <w:r>
+        <w:rPr>
+          <w:noProof/>
+        </w:rPr>
+        <w:fldChar w:fldCharType="end"/>
+      </w:r>
+    </w:p>
+    <w:p>
+      <w:pPr>
+        <w:pStyle w:val="TOC2"/>
+        <w:tabs>
+          <w:tab w:val="right" w:leader="dot" w:pos="8290"/>
+        </w:tabs>
+        <w:rPr>
+          <w:smallCaps w:val="0"/>
+          <w:noProof/>
+          <w:lang w:val="en-AU" w:eastAsia="zh-HK"/>
+        </w:rPr>
+      </w:pPr>
+      <w:r>
+        <w:rPr>
+          <w:noProof/>
+          <w:lang w:eastAsia="zh-TW"/>
+        </w:rPr>
+        <w:t>Findings</w:t>
+      </w:r>
+      <w:r>
+        <w:rPr>
+          <w:noProof/>
+        </w:rPr>
+        <w:tab/>
+      </w:r>
+      <w:r>
+        <w:rPr>
+          <w:noProof/>
+        </w:rPr>
+        <w:fldChar w:fldCharType="begin"/>
+      </w:r>
+      <w:r>
+        <w:rPr>
+          <w:noProof/>
+        </w:rPr>
+        <w:instrText xml:space="preserve"> PAGEREF _Toc357987201 \h </w:instrText>
+      </w:r>
+      <w:r>
+        <w:rPr>
+          <w:noProof/>
+        </w:rPr>
+      </w:r>
+      <w:r>
+        <w:rPr>
+          <w:noProof/>
+        </w:rPr>
+        <w:fldChar w:fldCharType="separate"/>
+      </w:r>
+      <w:r>
+        <w:rPr>
+          <w:noProof/>
+        </w:rPr>
+        <w:t>6</w:t>
       </w:r>
       <w:r>
         <w:rPr>
@@ -1259,16 +1475,23 @@
         <w:rPr>
           <w:i w:val="0"/>
           <w:noProof/>
-          <w:sz w:val="24"/>
-          <w:szCs w:val="24"/>
-          <w:lang w:eastAsia="ja-JP"/>
-        </w:rPr>
-      </w:pPr>
-      <w:r>
-        <w:rPr>
-          <w:noProof/>
-        </w:rPr>
-        <w:t>5. Related news only display image without title or description</w:t>
+          <w:lang w:val="en-AU" w:eastAsia="zh-HK"/>
+        </w:rPr>
+      </w:pPr>
+      <w:r>
+        <w:rPr>
+          <w:noProof/>
+          <w:lang w:eastAsia="zh-TW"/>
+        </w:rPr>
+        <w:t xml:space="preserve">1. </w:t>
+      </w:r>
+      <w:r>
+        <w:rPr>
+          <w:rFonts w:eastAsia="新細明體"/>
+          <w:noProof/>
+          <w:lang w:eastAsia="zh-TW"/>
+        </w:rPr>
+        <w:t>System feedback of news following is still unclear</w:t>
       </w:r>
       <w:r>
         <w:rPr>
@@ -1286,7 +1509,7 @@
         <w:rPr>
           <w:noProof/>
         </w:rPr>
-        <w:instrText xml:space="preserve"> PAGEREF _Toc229562814 \h </w:instrText>
+        <w:instrText xml:space="preserve"> PAGEREF _Toc357987202 \h </w:instrText>
       </w:r>
       <w:r>
         <w:rPr>
@@ -1303,7 +1526,145 @@
         <w:rPr>
           <w:noProof/>
         </w:rPr>
-        <w:t>9</w:t>
+        <w:t>6</w:t>
+      </w:r>
+      <w:r>
+        <w:rPr>
+          <w:noProof/>
+        </w:rPr>
+        <w:fldChar w:fldCharType="end"/>
+      </w:r>
+    </w:p>
+    <w:p>
+      <w:pPr>
+        <w:pStyle w:val="TOC3"/>
+        <w:tabs>
+          <w:tab w:val="right" w:leader="dot" w:pos="8290"/>
+        </w:tabs>
+        <w:rPr>
+          <w:i w:val="0"/>
+          <w:noProof/>
+          <w:lang w:val="en-AU" w:eastAsia="zh-HK"/>
+        </w:rPr>
+      </w:pPr>
+      <w:r>
+        <w:rPr>
+          <w:noProof/>
+          <w:lang w:eastAsia="zh-TW"/>
+        </w:rPr>
+        <w:t>2</w:t>
+      </w:r>
+      <w:r>
+        <w:rPr>
+          <w:rFonts w:eastAsia="新細明體"/>
+          <w:noProof/>
+          <w:lang w:eastAsia="zh-TW"/>
+        </w:rPr>
+        <w:t>. Catalogue should place top right corner of the world map</w:t>
+      </w:r>
+      <w:r>
+        <w:rPr>
+          <w:noProof/>
+        </w:rPr>
+        <w:tab/>
+      </w:r>
+      <w:r>
+        <w:rPr>
+          <w:noProof/>
+        </w:rPr>
+        <w:fldChar w:fldCharType="begin"/>
+      </w:r>
+      <w:r>
+        <w:rPr>
+          <w:noProof/>
+        </w:rPr>
+        <w:instrText xml:space="preserve"> PAGEREF _Toc357987203 \h </w:instrText>
+      </w:r>
+      <w:r>
+        <w:rPr>
+          <w:noProof/>
+        </w:rPr>
+      </w:r>
+      <w:r>
+        <w:rPr>
+          <w:noProof/>
+        </w:rPr>
+        <w:fldChar w:fldCharType="separate"/>
+      </w:r>
+      <w:r>
+        <w:rPr>
+          <w:noProof/>
+        </w:rPr>
+        <w:t>6</w:t>
+      </w:r>
+      <w:r>
+        <w:rPr>
+          <w:noProof/>
+        </w:rPr>
+        <w:fldChar w:fldCharType="end"/>
+      </w:r>
+    </w:p>
+    <w:p>
+      <w:pPr>
+        <w:pStyle w:val="TOC3"/>
+        <w:tabs>
+          <w:tab w:val="right" w:leader="dot" w:pos="8290"/>
+        </w:tabs>
+        <w:rPr>
+          <w:i w:val="0"/>
+          <w:noProof/>
+          <w:lang w:val="en-AU" w:eastAsia="zh-HK"/>
+        </w:rPr>
+      </w:pPr>
+      <w:r>
+        <w:rPr>
+          <w:noProof/>
+          <w:lang w:eastAsia="zh-TW"/>
+        </w:rPr>
+        <w:t>3</w:t>
+      </w:r>
+      <w:r>
+        <w:rPr>
+          <w:rFonts w:eastAsia="新細明體"/>
+          <w:noProof/>
+          <w:lang w:eastAsia="zh-TW"/>
+        </w:rPr>
+        <w:t>. Next button is rarely used</w:t>
+      </w:r>
+      <w:r>
+        <w:rPr>
+          <w:noProof/>
+        </w:rPr>
+        <w:tab/>
+      </w:r>
+      <w:r>
+        <w:rPr>
+          <w:noProof/>
+        </w:rPr>
+        <w:fldChar w:fldCharType="begin"/>
+      </w:r>
+      <w:r>
+        <w:rPr>
+          <w:noProof/>
+        </w:rPr>
+        <w:instrText xml:space="preserve"> PAGEREF _Toc357987204 \h </w:instrText>
+      </w:r>
+      <w:r>
+        <w:rPr>
+          <w:noProof/>
+        </w:rPr>
+      </w:r>
+      <w:r>
+        <w:rPr>
+          <w:noProof/>
+        </w:rPr>
+        <w:fldChar w:fldCharType="separate"/>
+      </w:r>
+      <w:r>
+        <w:rPr>
+          <w:noProof/>
+        </w:rPr>
+        <w:t>7</w:t>
       </w:r>
       <w:r>
         <w:rPr>
@@ -1322,17 +1683,14 @@
           <w:b w:val="0"/>
           <w:caps w:val="0"/>
           <w:noProof/>
-          <w:sz w:val="24"/>
-          <w:szCs w:val="24"/>
-          <w:lang w:eastAsia="ja-JP"/>
-        </w:rPr>
-      </w:pPr>
-      <w:r>
-        <w:rPr>
-          <w:noProof/>
-          <w:lang w:eastAsia="zh-TW"/>
-        </w:rPr>
-        <w:t>Design of the second prototype</w:t>
+          <w:lang w:val="en-AU" w:eastAsia="zh-HK"/>
+        </w:rPr>
+      </w:pPr>
+      <w:r>
+        <w:rPr>
+          <w:noProof/>
+        </w:rPr>
+        <w:t>Design process diagram</w:t>
       </w:r>
       <w:r>
         <w:rPr>
@@ -1350,7 +1708,7 @@
         <w:rPr>
           <w:noProof/>
         </w:rPr>
-        <w:instrText xml:space="preserve"> PAGEREF _Toc229562815 \h </w:instrText>
+        <w:instrText xml:space="preserve"> PAGEREF _Toc357987205 \h </w:instrText>
       </w:r>
       <w:r>
         <w:rPr>
@@ -1367,7 +1725,7 @@
         <w:rPr>
           <w:noProof/>
         </w:rPr>
-        <w:t>9</w:t>
+        <w:t>8</w:t>
       </w:r>
       <w:r>
         <w:rPr>
@@ -1386,17 +1744,14 @@
           <w:b w:val="0"/>
           <w:caps w:val="0"/>
           <w:noProof/>
-          <w:sz w:val="24"/>
-          <w:szCs w:val="24"/>
-          <w:lang w:eastAsia="ja-JP"/>
-        </w:rPr>
-      </w:pPr>
-      <w:r>
-        <w:rPr>
-          <w:noProof/>
-          <w:lang w:eastAsia="zh-TW"/>
-        </w:rPr>
-        <w:t>Evaluation of the prototype 2</w:t>
+          <w:lang w:val="en-AU" w:eastAsia="zh-HK"/>
+        </w:rPr>
+      </w:pPr>
+      <w:r>
+        <w:rPr>
+          <w:noProof/>
+        </w:rPr>
+        <w:t>Conclusion</w:t>
       </w:r>
       <w:r>
         <w:rPr>
@@ -1414,7 +1769,68 @@
         <w:rPr>
           <w:noProof/>
         </w:rPr>
-        <w:instrText xml:space="preserve"> PAGEREF _Toc229562816 \h </w:instrText>
+        <w:instrText xml:space="preserve"> PAGEREF _Toc357987206 \h </w:instrText>
+      </w:r>
+      <w:r>
+        <w:rPr>
+          <w:noProof/>
+        </w:rPr>
+      </w:r>
+      <w:r>
+        <w:rPr>
+          <w:noProof/>
+        </w:rPr>
+        <w:fldChar w:fldCharType="separate"/>
+      </w:r>
+      <w:r>
+        <w:rPr>
+          <w:noProof/>
+        </w:rPr>
+        <w:t>9</w:t>
+      </w:r>
+      <w:r>
+        <w:rPr>
+          <w:noProof/>
+        </w:rPr>
+        <w:fldChar w:fldCharType="end"/>
+      </w:r>
+    </w:p>
+    <w:p>
+      <w:pPr>
+        <w:pStyle w:val="TOC1"/>
+        <w:tabs>
+          <w:tab w:val="right" w:leader="dot" w:pos="8290"/>
+        </w:tabs>
+        <w:rPr>
+          <w:b w:val="0"/>
+          <w:caps w:val="0"/>
+          <w:noProof/>
+          <w:lang w:val="en-AU" w:eastAsia="zh-HK"/>
+        </w:rPr>
+      </w:pPr>
+      <w:r>
+        <w:rPr>
+          <w:noProof/>
+        </w:rPr>
+        <w:t>Appendix</w:t>
+      </w:r>
+      <w:r>
+        <w:rPr>
+          <w:noProof/>
+        </w:rPr>
+        <w:tab/>
+      </w:r>
+      <w:r>
+        <w:rPr>
+          <w:noProof/>
+        </w:rPr>
+        <w:fldChar w:fldCharType="begin"/>
+      </w:r>
+      <w:r>
+        <w:rPr>
+          <w:noProof/>
+        </w:rPr>
+        <w:instrText xml:space="preserve"> PAGEREF _Toc357987207 \h </w:instrText>
       </w:r>
       <w:r>
         <w:rPr>
@@ -1449,17 +1865,36 @@
         <w:rPr>
           <w:smallCaps w:val="0"/>
           <w:noProof/>
-          <w:sz w:val="24"/>
-          <w:szCs w:val="24"/>
-          <w:lang w:eastAsia="ja-JP"/>
-        </w:rPr>
-      </w:pPr>
-      <w:r>
-        <w:rPr>
-          <w:noProof/>
-          <w:lang w:eastAsia="zh-TW"/>
-        </w:rPr>
-        <w:t>Findings</w:t>
+          <w:lang w:val="en-AU" w:eastAsia="zh-HK"/>
+        </w:rPr>
+      </w:pPr>
+      <w:r>
+        <w:rPr>
+          <w:rFonts w:eastAsia="新細明體"/>
+          <w:noProof/>
+          <w:lang w:eastAsia="zh-TW"/>
+        </w:rPr>
+        <w:t>Screenshot</w:t>
+      </w:r>
+      <w:r>
+        <w:rPr>
+          <w:noProof/>
+        </w:rPr>
+        <w:t xml:space="preserve"> of </w:t>
+      </w:r>
+      <w:r>
+        <w:rPr>
+          <w:rFonts w:eastAsia="新細明體"/>
+          <w:noProof/>
+          <w:lang w:eastAsia="zh-TW"/>
+        </w:rPr>
+        <w:t xml:space="preserve">first </w:t>
+      </w:r>
+      <w:r>
+        <w:rPr>
+          <w:noProof/>
+        </w:rPr>
+        <w:t>prototype</w:t>
       </w:r>
       <w:r>
         <w:rPr>
@@ -1477,7 +1912,7 @@
         <w:rPr>
           <w:noProof/>
         </w:rPr>
-        <w:instrText xml:space="preserve"> PAGEREF _Toc229562817 \h </w:instrText>
+        <w:instrText xml:space="preserve"> PAGEREF _Toc357987208 \h </w:instrText>
       </w:r>
       <w:r>
         <w:rPr>
@@ -1495,447 +1930,6 @@
           <w:noProof/>
         </w:rPr>
         <w:t>10</w:t>
-      </w:r>
-      <w:r>
-        <w:rPr>
-          <w:noProof/>
-        </w:rPr>
-        <w:fldChar w:fldCharType="end"/>
-      </w:r>
-    </w:p>
-    <w:p>
-      <w:pPr>
-        <w:pStyle w:val="TOC3"/>
-        <w:tabs>
-          <w:tab w:val="right" w:leader="dot" w:pos="8290"/>
-        </w:tabs>
-        <w:rPr>
-          <w:i w:val="0"/>
-          <w:noProof/>
-          <w:sz w:val="24"/>
-          <w:szCs w:val="24"/>
-          <w:lang w:eastAsia="ja-JP"/>
-        </w:rPr>
-      </w:pPr>
-      <w:r>
-        <w:rPr>
-          <w:noProof/>
-          <w:lang w:eastAsia="zh-TW"/>
-        </w:rPr>
-        <w:t>1. Follow button should be moved to the end of the article</w:t>
-      </w:r>
-      <w:r>
-        <w:rPr>
-          <w:noProof/>
-        </w:rPr>
-        <w:tab/>
-      </w:r>
-      <w:r>
-        <w:rPr>
-          <w:noProof/>
-        </w:rPr>
-        <w:fldChar w:fldCharType="begin"/>
-      </w:r>
-      <w:r>
-        <w:rPr>
-          <w:noProof/>
-        </w:rPr>
-        <w:instrText xml:space="preserve"> PAGEREF _Toc229562818 \h </w:instrText>
-      </w:r>
-      <w:r>
-        <w:rPr>
-          <w:noProof/>
-        </w:rPr>
-      </w:r>
-      <w:r>
-        <w:rPr>
-          <w:noProof/>
-        </w:rPr>
-        <w:fldChar w:fldCharType="separate"/>
-      </w:r>
-      <w:r>
-        <w:rPr>
-          <w:noProof/>
-        </w:rPr>
-        <w:t>10</w:t>
-      </w:r>
-      <w:r>
-        <w:rPr>
-          <w:noProof/>
-        </w:rPr>
-        <w:fldChar w:fldCharType="end"/>
-      </w:r>
-    </w:p>
-    <w:p>
-      <w:pPr>
-        <w:pStyle w:val="TOC3"/>
-        <w:tabs>
-          <w:tab w:val="right" w:leader="dot" w:pos="8290"/>
-        </w:tabs>
-        <w:rPr>
-          <w:i w:val="0"/>
-          <w:noProof/>
-          <w:sz w:val="24"/>
-          <w:szCs w:val="24"/>
-          <w:lang w:eastAsia="ja-JP"/>
-        </w:rPr>
-      </w:pPr>
-      <w:r>
-        <w:rPr>
-          <w:noProof/>
-          <w:lang w:eastAsia="zh-TW"/>
-        </w:rPr>
-        <w:t>2- World map for viewing world news is very intuitive</w:t>
-      </w:r>
-      <w:r>
-        <w:rPr>
-          <w:noProof/>
-        </w:rPr>
-        <w:tab/>
-      </w:r>
-      <w:r>
-        <w:rPr>
-          <w:noProof/>
-        </w:rPr>
-        <w:fldChar w:fldCharType="begin"/>
-      </w:r>
-      <w:r>
-        <w:rPr>
-          <w:noProof/>
-        </w:rPr>
-        <w:instrText xml:space="preserve"> PAGEREF _Toc229562819 \h </w:instrText>
-      </w:r>
-      <w:r>
-        <w:rPr>
-          <w:noProof/>
-        </w:rPr>
-      </w:r>
-      <w:r>
-        <w:rPr>
-          <w:noProof/>
-        </w:rPr>
-        <w:fldChar w:fldCharType="separate"/>
-      </w:r>
-      <w:r>
-        <w:rPr>
-          <w:noProof/>
-        </w:rPr>
-        <w:t>10</w:t>
-      </w:r>
-      <w:r>
-        <w:rPr>
-          <w:noProof/>
-        </w:rPr>
-        <w:fldChar w:fldCharType="end"/>
-      </w:r>
-    </w:p>
-    <w:p>
-      <w:pPr>
-        <w:pStyle w:val="TOC3"/>
-        <w:tabs>
-          <w:tab w:val="right" w:leader="dot" w:pos="8290"/>
-        </w:tabs>
-        <w:rPr>
-          <w:i w:val="0"/>
-          <w:noProof/>
-          <w:sz w:val="24"/>
-          <w:szCs w:val="24"/>
-          <w:lang w:eastAsia="ja-JP"/>
-        </w:rPr>
-      </w:pPr>
-      <w:r>
-        <w:rPr>
-          <w:noProof/>
-          <w:lang w:eastAsia="zh-TW"/>
-        </w:rPr>
-        <w:t>3- Category filter should change to drop down list</w:t>
-      </w:r>
-      <w:r>
-        <w:rPr>
-          <w:noProof/>
-        </w:rPr>
-        <w:tab/>
-      </w:r>
-      <w:r>
-        <w:rPr>
-          <w:noProof/>
-        </w:rPr>
-        <w:fldChar w:fldCharType="begin"/>
-      </w:r>
-      <w:r>
-        <w:rPr>
-          <w:noProof/>
-        </w:rPr>
-        <w:instrText xml:space="preserve"> PAGEREF _Toc229562820 \h </w:instrText>
-      </w:r>
-      <w:r>
-        <w:rPr>
-          <w:noProof/>
-        </w:rPr>
-      </w:r>
-      <w:r>
-        <w:rPr>
-          <w:noProof/>
-        </w:rPr>
-        <w:fldChar w:fldCharType="separate"/>
-      </w:r>
-      <w:r>
-        <w:rPr>
-          <w:noProof/>
-        </w:rPr>
-        <w:t>10</w:t>
-      </w:r>
-      <w:r>
-        <w:rPr>
-          <w:noProof/>
-        </w:rPr>
-        <w:fldChar w:fldCharType="end"/>
-      </w:r>
-    </w:p>
-    <w:p>
-      <w:pPr>
-        <w:pStyle w:val="TOC1"/>
-        <w:tabs>
-          <w:tab w:val="right" w:leader="dot" w:pos="8290"/>
-        </w:tabs>
-        <w:rPr>
-          <w:b w:val="0"/>
-          <w:caps w:val="0"/>
-          <w:noProof/>
-          <w:sz w:val="24"/>
-          <w:szCs w:val="24"/>
-          <w:lang w:eastAsia="ja-JP"/>
-        </w:rPr>
-      </w:pPr>
-      <w:r>
-        <w:rPr>
-          <w:noProof/>
-        </w:rPr>
-        <w:t>Design process diagram</w:t>
-      </w:r>
-      <w:r>
-        <w:rPr>
-          <w:noProof/>
-        </w:rPr>
-        <w:tab/>
-      </w:r>
-      <w:r>
-        <w:rPr>
-          <w:noProof/>
-        </w:rPr>
-        <w:fldChar w:fldCharType="begin"/>
-      </w:r>
-      <w:r>
-        <w:rPr>
-          <w:noProof/>
-        </w:rPr>
-        <w:instrText xml:space="preserve"> PAGEREF _Toc229562821 \h </w:instrText>
-      </w:r>
-      <w:r>
-        <w:rPr>
-          <w:noProof/>
-        </w:rPr>
-      </w:r>
-      <w:r>
-        <w:rPr>
-          <w:noProof/>
-        </w:rPr>
-        <w:fldChar w:fldCharType="separate"/>
-      </w:r>
-      <w:r>
-        <w:rPr>
-          <w:noProof/>
-        </w:rPr>
-        <w:t>11</w:t>
-      </w:r>
-      <w:r>
-        <w:rPr>
-          <w:noProof/>
-        </w:rPr>
-        <w:fldChar w:fldCharType="end"/>
-      </w:r>
-    </w:p>
-    <w:p>
-      <w:pPr>
-        <w:pStyle w:val="TOC1"/>
-        <w:tabs>
-          <w:tab w:val="right" w:leader="dot" w:pos="8290"/>
-        </w:tabs>
-        <w:rPr>
-          <w:b w:val="0"/>
-          <w:caps w:val="0"/>
-          <w:noProof/>
-          <w:sz w:val="24"/>
-          <w:szCs w:val="24"/>
-          <w:lang w:eastAsia="ja-JP"/>
-        </w:rPr>
-      </w:pPr>
-      <w:r>
-        <w:rPr>
-          <w:noProof/>
-        </w:rPr>
-        <w:t>Stop-motion video</w:t>
-      </w:r>
-      <w:r>
-        <w:rPr>
-          <w:noProof/>
-        </w:rPr>
-        <w:tab/>
-      </w:r>
-      <w:r>
-        <w:rPr>
-          <w:noProof/>
-        </w:rPr>
-        <w:fldChar w:fldCharType="begin"/>
-      </w:r>
-      <w:r>
-        <w:rPr>
-          <w:noProof/>
-        </w:rPr>
-        <w:instrText xml:space="preserve"> PAGEREF _Toc229562822 \h </w:instrText>
-      </w:r>
-      <w:r>
-        <w:rPr>
-          <w:noProof/>
-        </w:rPr>
-      </w:r>
-      <w:r>
-        <w:rPr>
-          <w:noProof/>
-        </w:rPr>
-        <w:fldChar w:fldCharType="separate"/>
-      </w:r>
-      <w:r>
-        <w:rPr>
-          <w:noProof/>
-        </w:rPr>
-        <w:t>11</w:t>
-      </w:r>
-      <w:r>
-        <w:rPr>
-          <w:noProof/>
-        </w:rPr>
-        <w:fldChar w:fldCharType="end"/>
-      </w:r>
-    </w:p>
-    <w:p>
-      <w:pPr>
-        <w:pStyle w:val="TOC1"/>
-        <w:tabs>
-          <w:tab w:val="right" w:leader="dot" w:pos="8290"/>
-        </w:tabs>
-        <w:rPr>
-          <w:b w:val="0"/>
-          <w:caps w:val="0"/>
-          <w:noProof/>
-          <w:sz w:val="24"/>
-          <w:szCs w:val="24"/>
-          <w:lang w:eastAsia="ja-JP"/>
-        </w:rPr>
-      </w:pPr>
-      <w:r>
-        <w:rPr>
-          <w:noProof/>
-        </w:rPr>
-        <w:t>Conclusion</w:t>
-      </w:r>
-      <w:r>
-        <w:rPr>
-          <w:noProof/>
-        </w:rPr>
-        <w:tab/>
-      </w:r>
-      <w:r>
-        <w:rPr>
-          <w:noProof/>
-        </w:rPr>
-        <w:fldChar w:fldCharType="begin"/>
-      </w:r>
-      <w:r>
-        <w:rPr>
-          <w:noProof/>
-        </w:rPr>
-        <w:instrText xml:space="preserve"> PAGEREF _Toc229562823 \h </w:instrText>
-      </w:r>
-      <w:r>
-        <w:rPr>
-          <w:noProof/>
-        </w:rPr>
-      </w:r>
-      <w:r>
-        <w:rPr>
-          <w:noProof/>
-        </w:rPr>
-        <w:fldChar w:fldCharType="separate"/>
-      </w:r>
-      <w:r>
-        <w:rPr>
-          <w:noProof/>
-        </w:rPr>
-        <w:t>12</w:t>
-      </w:r>
-      <w:r>
-        <w:rPr>
-          <w:noProof/>
-        </w:rPr>
-        <w:fldChar w:fldCharType="end"/>
-      </w:r>
-    </w:p>
-    <w:p>
-      <w:pPr>
-        <w:pStyle w:val="TOC1"/>
-        <w:tabs>
-          <w:tab w:val="right" w:leader="dot" w:pos="8290"/>
-        </w:tabs>
-        <w:rPr>
-          <w:b w:val="0"/>
-          <w:caps w:val="0"/>
-          <w:noProof/>
-          <w:sz w:val="24"/>
-          <w:szCs w:val="24"/>
-          <w:lang w:eastAsia="ja-JP"/>
-        </w:rPr>
-      </w:pPr>
-      <w:r>
-        <w:rPr>
-          <w:noProof/>
-        </w:rPr>
-        <w:t>Appendix</w:t>
-      </w:r>
-      <w:r>
-        <w:rPr>
-          <w:noProof/>
-        </w:rPr>
-        <w:tab/>
-      </w:r>
-      <w:r>
-        <w:rPr>
-          <w:noProof/>
-        </w:rPr>
-        <w:fldChar w:fldCharType="begin"/>
-      </w:r>
-      <w:r>
-        <w:rPr>
-          <w:noProof/>
-        </w:rPr>
-        <w:instrText xml:space="preserve"> PAGEREF _Toc229562824 \h </w:instrText>
-      </w:r>
-      <w:r>
-        <w:rPr>
-          <w:noProof/>
-        </w:rPr>
-      </w:r>
-      <w:r>
-        <w:rPr>
-          <w:noProof/>
-        </w:rPr>
-        <w:fldChar w:fldCharType="separate"/>
-      </w:r>
-      <w:r>
-        <w:rPr>
-          <w:noProof/>
-        </w:rPr>
-        <w:t>13</w:t>
       </w:r>
       <w:r>
         <w:rPr>
@@ -1953,16 +1947,36 @@
         <w:rPr>
           <w:smallCaps w:val="0"/>
           <w:noProof/>
-          <w:sz w:val="24"/>
-          <w:szCs w:val="24"/>
-          <w:lang w:eastAsia="ja-JP"/>
-        </w:rPr>
-      </w:pPr>
-      <w:r>
-        <w:rPr>
-          <w:noProof/>
-        </w:rPr>
-        <w:t>Sketch of prototype</w:t>
+          <w:lang w:val="en-AU" w:eastAsia="zh-HK"/>
+        </w:rPr>
+      </w:pPr>
+      <w:r>
+        <w:rPr>
+          <w:rFonts w:eastAsia="新細明體"/>
+          <w:noProof/>
+          <w:lang w:eastAsia="zh-TW"/>
+        </w:rPr>
+        <w:t>Screenshot</w:t>
+      </w:r>
+      <w:r>
+        <w:rPr>
+          <w:noProof/>
+        </w:rPr>
+        <w:t xml:space="preserve"> of </w:t>
+      </w:r>
+      <w:r>
+        <w:rPr>
+          <w:rFonts w:eastAsia="新細明體"/>
+          <w:noProof/>
+          <w:lang w:eastAsia="zh-TW"/>
+        </w:rPr>
+        <w:t xml:space="preserve">second </w:t>
+      </w:r>
+      <w:r>
+        <w:rPr>
+          <w:noProof/>
+        </w:rPr>
+        <w:t>prototype</w:t>
       </w:r>
       <w:r>
         <w:rPr>
@@ -1980,7 +1994,7 @@
         <w:rPr>
           <w:noProof/>
         </w:rPr>
-        <w:instrText xml:space="preserve"> PAGEREF _Toc229562825 \h </w:instrText>
+        <w:instrText xml:space="preserve"> PAGEREF _Toc357987209 \h </w:instrText>
       </w:r>
       <w:r>
         <w:rPr>
@@ -1997,7 +2011,7 @@
         <w:rPr>
           <w:noProof/>
         </w:rPr>
-        <w:t>13</w:t>
+        <w:t>10</w:t>
       </w:r>
       <w:r>
         <w:rPr>
@@ -2008,9 +2022,62 @@
     </w:p>
     <w:p>
       <w:pPr>
-        <w:spacing w:line="480" w:lineRule="auto"/>
-      </w:pPr>
-      <w:r>
+        <w:pStyle w:val="TOC2"/>
+        <w:tabs>
+          <w:tab w:val="right" w:leader="dot" w:pos="8290"/>
+        </w:tabs>
+        <w:rPr>
+          <w:smallCaps w:val="0"/>
+          <w:noProof/>
+          <w:lang w:val="en-AU" w:eastAsia="zh-HK"/>
+        </w:rPr>
+      </w:pPr>
+      <w:r>
+        <w:rPr>
+          <w:noProof/>
+          <w:lang w:eastAsia="zh-TW"/>
+        </w:rPr>
+        <w:t>Evaluation evidence</w:t>
+      </w:r>
+      <w:r>
+        <w:rPr>
+          <w:noProof/>
+        </w:rPr>
+        <w:tab/>
+      </w:r>
+      <w:r>
+        <w:rPr>
+          <w:noProof/>
+        </w:rPr>
+        <w:fldChar w:fldCharType="begin"/>
+      </w:r>
+      <w:r>
+        <w:rPr>
+          <w:noProof/>
+        </w:rPr>
+        <w:instrText xml:space="preserve"> PAGEREF _Toc357987210 \h </w:instrText>
+      </w:r>
+      <w:r>
+        <w:rPr>
+          <w:noProof/>
+        </w:rPr>
+      </w:r>
+      <w:r>
+        <w:rPr>
+          <w:noProof/>
+        </w:rPr>
+        <w:fldChar w:fldCharType="separate"/>
+      </w:r>
+      <w:r>
+        <w:rPr>
+          <w:noProof/>
+        </w:rPr>
+        <w:t>10</w:t>
+      </w:r>
+      <w:r>
+        <w:rPr>
+          <w:noProof/>
+        </w:rPr>
         <w:fldChar w:fldCharType="end"/>
       </w:r>
     </w:p>
@@ -2018,6 +2085,14 @@
       <w:pPr>
         <w:spacing w:line="480" w:lineRule="auto"/>
       </w:pPr>
+      <w:r>
+        <w:fldChar w:fldCharType="end"/>
+      </w:r>
+    </w:p>
+    <w:p>
+      <w:pPr>
+        <w:spacing w:line="480" w:lineRule="auto"/>
+      </w:pPr>
     </w:p>
     <w:p>
       <w:pPr>
@@ -2039,12 +2114,12 @@
         <w:pStyle w:val="Heading1"/>
         <w:spacing w:line="480" w:lineRule="auto"/>
       </w:pPr>
-      <w:bookmarkStart w:id="0" w:name="_Toc229562800"/>
+      <w:bookmarkStart w:id="1" w:name="_Toc357987185"/>
       <w:r>
         <w:lastRenderedPageBreak/>
         <w:t>Goal</w:t>
       </w:r>
-      <w:bookmarkEnd w:id="0"/>
+      <w:bookmarkEnd w:id="1"/>
     </w:p>
     <w:p>
       <w:pPr>
@@ -2066,11 +2141,11 @@
         <w:pStyle w:val="Heading1"/>
         <w:spacing w:line="480" w:lineRule="auto"/>
       </w:pPr>
-      <w:bookmarkStart w:id="1" w:name="_Toc229562801"/>
+      <w:bookmarkStart w:id="2" w:name="_Toc357987186"/>
       <w:r>
         <w:t>Scenario</w:t>
       </w:r>
-      <w:bookmarkEnd w:id="1"/>
+      <w:bookmarkEnd w:id="2"/>
     </w:p>
     <w:p>
       <w:pPr>
@@ -2137,11 +2212,11 @@
         <w:pStyle w:val="Heading1"/>
         <w:spacing w:line="480" w:lineRule="auto"/>
       </w:pPr>
-      <w:bookmarkStart w:id="2" w:name="_Toc229562802"/>
+      <w:bookmarkStart w:id="3" w:name="_Toc357987187"/>
       <w:r>
         <w:t>User story</w:t>
       </w:r>
-      <w:bookmarkEnd w:id="2"/>
+      <w:bookmarkEnd w:id="3"/>
     </w:p>
     <w:p>
       <w:pPr>
@@ -2184,14 +2259,14 @@
         <w:pStyle w:val="Heading1"/>
         <w:spacing w:line="480" w:lineRule="auto"/>
       </w:pPr>
-      <w:bookmarkStart w:id="3" w:name="_Toc229562803"/>
+      <w:bookmarkStart w:id="4" w:name="_Toc357987188"/>
       <w:r>
         <w:t>Objectives</w:t>
       </w:r>
       <w:r>
         <w:t xml:space="preserve"> of the design project</w:t>
       </w:r>
-      <w:bookmarkEnd w:id="3"/>
+      <w:bookmarkEnd w:id="4"/>
     </w:p>
     <w:p>
       <w:pPr>
@@ -2252,14 +2327,14 @@
         <w:pStyle w:val="Heading1"/>
         <w:spacing w:line="480" w:lineRule="auto"/>
       </w:pPr>
-      <w:bookmarkStart w:id="4" w:name="_Toc229562804"/>
+      <w:bookmarkStart w:id="5" w:name="_Toc357987189"/>
       <w:r>
         <w:t>Inspiration</w:t>
       </w:r>
       <w:r>
         <w:t>s</w:t>
       </w:r>
-      <w:bookmarkEnd w:id="4"/>
+      <w:bookmarkEnd w:id="5"/>
     </w:p>
     <w:p>
       <w:pPr>
@@ -2428,11 +2503,11 @@
         <w:pStyle w:val="Heading1"/>
         <w:spacing w:line="480" w:lineRule="auto"/>
       </w:pPr>
-      <w:bookmarkStart w:id="5" w:name="_Toc229562805"/>
+      <w:bookmarkStart w:id="6" w:name="_Toc357987190"/>
       <w:r>
         <w:t>Issues and constraints</w:t>
       </w:r>
-      <w:bookmarkEnd w:id="5"/>
+      <w:bookmarkEnd w:id="6"/>
     </w:p>
     <w:p>
       <w:pPr>
@@ -2470,40 +2545,40 @@
           <w:lang w:eastAsia="zh-TW"/>
         </w:rPr>
       </w:pPr>
-      <w:bookmarkStart w:id="6" w:name="_Toc229562806"/>
+      <w:bookmarkStart w:id="7" w:name="_Toc357987191"/>
       <w:r>
         <w:lastRenderedPageBreak/>
         <w:t xml:space="preserve">Design </w:t>
       </w:r>
-      <w:bookmarkStart w:id="7" w:name="_Toc229562807"/>
-      <w:bookmarkEnd w:id="6"/>
       <w:r>
         <w:t>rationale</w:t>
       </w:r>
+      <w:bookmarkEnd w:id="7"/>
     </w:p>
     <w:p>
       <w:pPr>
         <w:pStyle w:val="Heading1"/>
         <w:spacing w:line="480" w:lineRule="auto"/>
       </w:pPr>
+      <w:bookmarkStart w:id="8" w:name="_Toc357987192"/>
       <w:r>
         <w:t>Heuristic evaluations</w:t>
       </w:r>
       <w:r>
         <w:t xml:space="preserve"> of prototype 1</w:t>
       </w:r>
-      <w:bookmarkEnd w:id="7"/>
+      <w:bookmarkEnd w:id="8"/>
     </w:p>
     <w:p>
       <w:pPr>
         <w:pStyle w:val="Heading2"/>
         <w:spacing w:line="480" w:lineRule="auto"/>
       </w:pPr>
-      <w:bookmarkStart w:id="8" w:name="_Toc229562808"/>
+      <w:bookmarkStart w:id="9" w:name="_Toc357987193"/>
       <w:r>
         <w:t>Test methodology</w:t>
       </w:r>
-      <w:bookmarkEnd w:id="8"/>
+      <w:bookmarkEnd w:id="9"/>
     </w:p>
     <w:p>
       <w:pPr>
@@ -2530,11 +2605,11 @@
         <w:pStyle w:val="Heading2"/>
         <w:spacing w:line="480" w:lineRule="auto"/>
       </w:pPr>
-      <w:bookmarkStart w:id="9" w:name="_Toc229562809"/>
+      <w:bookmarkStart w:id="10" w:name="_Toc357987194"/>
       <w:r>
         <w:t>Findings</w:t>
       </w:r>
-      <w:bookmarkEnd w:id="9"/>
+      <w:bookmarkEnd w:id="10"/>
     </w:p>
     <w:p>
       <w:pPr>
@@ -2545,11 +2620,10 @@
           <w:lang w:eastAsia="zh-TW"/>
         </w:rPr>
       </w:pPr>
-      <w:bookmarkStart w:id="10" w:name="_Toc229562810"/>
+      <w:bookmarkStart w:id="11" w:name="_Toc357987195"/>
       <w:r>
         <w:t xml:space="preserve">1. </w:t>
       </w:r>
-      <w:bookmarkEnd w:id="10"/>
       <w:r>
         <w:rPr>
           <w:rFonts w:eastAsia="新細明體" w:hint="eastAsia"/>
@@ -2571,6 +2645,7 @@
         </w:rPr>
         <w:t xml:space="preserve"> close function in notification windows</w:t>
       </w:r>
+      <w:bookmarkEnd w:id="11"/>
     </w:p>
     <w:p>
       <w:pPr>
@@ -2581,7 +2656,7 @@
           <w:lang w:eastAsia="zh-TW"/>
         </w:rPr>
       </w:pPr>
-      <w:bookmarkStart w:id="11" w:name="_Toc229562812"/>
+      <w:bookmarkStart w:id="12" w:name="_Toc357987196"/>
       <w:r>
         <w:rPr>
           <w:rFonts w:eastAsia="新細明體" w:hint="eastAsia"/>
@@ -2623,7 +2698,7 @@
       <w:r>
         <w:t xml:space="preserve"> is misleading</w:t>
       </w:r>
-      <w:bookmarkEnd w:id="11"/>
+      <w:bookmarkEnd w:id="12"/>
     </w:p>
     <w:p>
       <w:pPr>
@@ -2637,7 +2712,7 @@
           <w:lang w:eastAsia="zh-TW"/>
         </w:rPr>
       </w:pPr>
-      <w:bookmarkStart w:id="12" w:name="_Toc229562811"/>
+      <w:bookmarkStart w:id="13" w:name="_Toc357987197"/>
       <w:r>
         <w:rPr>
           <w:rFonts w:eastAsia="新細明體" w:hint="eastAsia"/>
@@ -2648,7 +2723,6 @@
       <w:r>
         <w:t xml:space="preserve">. </w:t>
       </w:r>
-      <w:bookmarkEnd w:id="12"/>
       <w:r>
         <w:rPr>
           <w:rFonts w:eastAsia="新細明體" w:hint="eastAsia"/>
@@ -2656,6 +2730,7 @@
         </w:rPr>
         <w:t>Missing system feedback in news following</w:t>
       </w:r>
+      <w:bookmarkEnd w:id="13"/>
     </w:p>
     <w:p>
       <w:pPr>
@@ -2674,11 +2749,10 @@
           <w:lang w:eastAsia="zh-TW"/>
         </w:rPr>
       </w:pPr>
-      <w:bookmarkStart w:id="13" w:name="_Toc229562813"/>
+      <w:bookmarkStart w:id="14" w:name="_Toc357987198"/>
       <w:r>
         <w:t xml:space="preserve">4. </w:t>
       </w:r>
-      <w:bookmarkEnd w:id="13"/>
       <w:r>
         <w:rPr>
           <w:rFonts w:eastAsia="新細明體"/>
@@ -2691,7 +2765,15 @@
           <w:rFonts w:eastAsia="新細明體" w:hint="eastAsia"/>
           <w:lang w:eastAsia="zh-TW"/>
         </w:rPr>
-        <w:t xml:space="preserve"> function misplacing </w:t>
+        <w:t xml:space="preserve"> function misplacing</w:t>
+      </w:r>
+      <w:bookmarkEnd w:id="14"/>
+      <w:r>
+        <w:rPr>
+          <w:rFonts w:eastAsia="新細明體" w:hint="eastAsia"/>
+          <w:lang w:eastAsia="zh-TW"/>
+        </w:rPr>
+        <w:t xml:space="preserve"> </w:t>
       </w:r>
     </w:p>
     <w:p>
@@ -2720,7 +2802,7 @@
           <w:lang w:eastAsia="zh-TW"/>
         </w:rPr>
       </w:pPr>
-      <w:bookmarkStart w:id="14" w:name="_Toc229562815"/>
+      <w:bookmarkStart w:id="15" w:name="_Toc357987199"/>
       <w:r>
         <w:rPr>
           <w:rFonts w:hint="eastAsia"/>
@@ -2729,7 +2811,7 @@
         <w:lastRenderedPageBreak/>
         <w:t>Design of the second prototype</w:t>
       </w:r>
-      <w:bookmarkEnd w:id="14"/>
+      <w:bookmarkEnd w:id="15"/>
     </w:p>
     <w:p>
       <w:pPr>
@@ -2783,23 +2865,7 @@
           <w:rFonts w:eastAsia="新細明體"/>
           <w:lang w:eastAsia="zh-TW"/>
         </w:rPr>
-        <w:t xml:space="preserve">2. </w:t>
-      </w:r>
-      <w:proofErr w:type="gramStart"/>
-      <w:r>
-        <w:rPr>
-          <w:rFonts w:eastAsia="新細明體"/>
-          <w:lang w:eastAsia="zh-TW"/>
-        </w:rPr>
-        <w:t>add</w:t>
-      </w:r>
-      <w:proofErr w:type="gramEnd"/>
-      <w:r>
-        <w:rPr>
-          <w:rFonts w:eastAsia="新細明體"/>
-          <w:lang w:eastAsia="zh-TW"/>
-        </w:rPr>
-        <w:t xml:space="preserve"> ability to use phone projector to project a bigger screen to display content to resolve text too condensed problem.</w:t>
+        <w:t>2. add ability to use phone projector to project a bigger screen to display content to resolve text too condensed problem.</w:t>
       </w:r>
     </w:p>
     <w:p>
@@ -2872,7 +2938,7 @@
           <w:lang w:eastAsia="zh-TW"/>
         </w:rPr>
       </w:pPr>
-      <w:bookmarkStart w:id="15" w:name="_Toc229562816"/>
+      <w:bookmarkStart w:id="16" w:name="_Toc357987200"/>
       <w:r>
         <w:rPr>
           <w:rFonts w:hint="eastAsia"/>
@@ -2886,7 +2952,7 @@
         </w:rPr>
         <w:t xml:space="preserve"> 2</w:t>
       </w:r>
-      <w:bookmarkEnd w:id="15"/>
+      <w:bookmarkEnd w:id="16"/>
     </w:p>
     <w:p>
       <w:pPr>
@@ -2895,14 +2961,14 @@
           <w:lang w:eastAsia="zh-TW"/>
         </w:rPr>
       </w:pPr>
-      <w:bookmarkStart w:id="16" w:name="_Toc229562817"/>
+      <w:bookmarkStart w:id="17" w:name="_Toc357987201"/>
       <w:r>
         <w:rPr>
           <w:lang w:eastAsia="zh-TW"/>
         </w:rPr>
         <w:t>Findings</w:t>
       </w:r>
-      <w:bookmarkEnd w:id="16"/>
+      <w:bookmarkEnd w:id="17"/>
     </w:p>
     <w:p/>
     <w:p>
@@ -2913,20 +2979,27 @@
           <w:lang w:eastAsia="zh-TW"/>
         </w:rPr>
       </w:pPr>
-      <w:bookmarkStart w:id="17" w:name="_Toc229562818"/>
+      <w:bookmarkStart w:id="18" w:name="_Toc357987202"/>
       <w:r>
         <w:rPr>
           <w:lang w:eastAsia="zh-TW"/>
         </w:rPr>
         <w:t xml:space="preserve">1. </w:t>
       </w:r>
-      <w:bookmarkEnd w:id="17"/>
       <w:r>
         <w:rPr>
           <w:rFonts w:eastAsia="新細明體" w:hint="eastAsia"/>
           <w:lang w:eastAsia="zh-TW"/>
         </w:rPr>
-        <w:t xml:space="preserve">System feedback of news following is still unclear </w:t>
+        <w:t>System feedback of news following is still unclear</w:t>
+      </w:r>
+      <w:bookmarkEnd w:id="18"/>
+      <w:r>
+        <w:rPr>
+          <w:rFonts w:eastAsia="新細明體" w:hint="eastAsia"/>
+          <w:lang w:eastAsia="zh-TW"/>
+        </w:rPr>
+        <w:t xml:space="preserve"> </w:t>
       </w:r>
     </w:p>
     <w:p/>
@@ -2954,14 +3027,13 @@
           <w:lang w:eastAsia="zh-TW"/>
         </w:rPr>
       </w:pPr>
-      <w:bookmarkStart w:id="18" w:name="_Toc229562819"/>
+      <w:bookmarkStart w:id="19" w:name="_Toc357987203"/>
       <w:r>
         <w:rPr>
           <w:lang w:eastAsia="zh-TW"/>
         </w:rPr>
         <w:t>2</w:t>
       </w:r>
-      <w:bookmarkEnd w:id="18"/>
       <w:r>
         <w:rPr>
           <w:rFonts w:eastAsia="新細明體" w:hint="eastAsia"/>
@@ -2983,6 +3055,7 @@
         </w:rPr>
         <w:t xml:space="preserve"> should place top right corner of the world map</w:t>
       </w:r>
+      <w:bookmarkEnd w:id="19"/>
     </w:p>
     <w:p>
       <w:pPr>
@@ -3015,23 +3088,7 @@
           <w:rFonts w:eastAsia="新細明體"/>
           <w:lang w:eastAsia="zh-TW"/>
         </w:rPr>
-        <w:t xml:space="preserve"> This is complying </w:t>
-      </w:r>
-      <w:proofErr w:type="gramStart"/>
-      <w:r>
-        <w:rPr>
-          <w:rFonts w:eastAsia="新細明體"/>
-          <w:lang w:eastAsia="zh-TW"/>
-        </w:rPr>
-        <w:t>to</w:t>
-      </w:r>
-      <w:proofErr w:type="gramEnd"/>
-      <w:r>
-        <w:rPr>
-          <w:rFonts w:eastAsia="新細明體"/>
-          <w:lang w:eastAsia="zh-TW"/>
-        </w:rPr>
-        <w:t xml:space="preserve"> the Match system to the real world, efficiency of use heuristics.</w:t>
+        <w:t xml:space="preserve"> This is complying to the Match system to the real world, efficiency of use heuristics.</w:t>
       </w:r>
     </w:p>
     <w:p>
@@ -3042,14 +3099,13 @@
           <w:lang w:eastAsia="zh-TW"/>
         </w:rPr>
       </w:pPr>
-      <w:bookmarkStart w:id="19" w:name="_Toc229562820"/>
+      <w:bookmarkStart w:id="20" w:name="_Toc357987204"/>
       <w:r>
         <w:rPr>
           <w:lang w:eastAsia="zh-TW"/>
         </w:rPr>
         <w:t>3</w:t>
       </w:r>
-      <w:bookmarkEnd w:id="19"/>
       <w:r>
         <w:rPr>
           <w:rFonts w:eastAsia="新細明體" w:hint="eastAsia"/>
@@ -3057,6 +3113,7 @@
         </w:rPr>
         <w:t>. Next button is rarely used</w:t>
       </w:r>
+      <w:bookmarkEnd w:id="20"/>
     </w:p>
     <w:p/>
     <w:p>
@@ -3076,7 +3133,7 @@
           <w:lang w:eastAsia="zh-TW"/>
         </w:rPr>
       </w:pPr>
-      <w:bookmarkStart w:id="20" w:name="_Toc229562821"/>
+      <w:bookmarkStart w:id="21" w:name="_Toc357987205"/>
       <w:r>
         <w:lastRenderedPageBreak/>
         <w:t>Design p</w:t>
@@ -3087,7 +3144,7 @@
       <w:r>
         <w:t xml:space="preserve"> diagram</w:t>
       </w:r>
-      <w:bookmarkEnd w:id="20"/>
+      <w:bookmarkEnd w:id="21"/>
     </w:p>
     <w:p>
       <w:pPr>
@@ -3160,12 +3217,12 @@
         <w:pStyle w:val="Heading1"/>
         <w:spacing w:line="480" w:lineRule="auto"/>
       </w:pPr>
-      <w:bookmarkStart w:id="21" w:name="_Toc229562823"/>
+      <w:bookmarkStart w:id="22" w:name="_Toc357987206"/>
       <w:r>
         <w:lastRenderedPageBreak/>
         <w:t>Conclusion</w:t>
       </w:r>
-      <w:bookmarkEnd w:id="21"/>
+      <w:bookmarkEnd w:id="22"/>
     </w:p>
     <w:p>
       <w:pPr>
@@ -3238,20 +3295,24 @@
       <w:pPr>
         <w:pStyle w:val="Heading1"/>
       </w:pPr>
-      <w:bookmarkStart w:id="22" w:name="_Toc229562824"/>
+      <w:bookmarkStart w:id="23" w:name="_Toc357987207"/>
       <w:r>
         <w:lastRenderedPageBreak/>
         <w:t>Appendix</w:t>
       </w:r>
-      <w:bookmarkEnd w:id="22"/>
+      <w:bookmarkEnd w:id="23"/>
     </w:p>
     <w:p/>
     <w:p/>
     <w:p>
       <w:pPr>
         <w:pStyle w:val="Heading2"/>
-      </w:pPr>
-      <w:bookmarkStart w:id="23" w:name="_Toc229562825"/>
+        <w:rPr>
+          <w:rFonts w:eastAsia="新細明體"/>
+          <w:lang w:eastAsia="zh-TW"/>
+        </w:rPr>
+      </w:pPr>
+      <w:bookmarkStart w:id="24" w:name="_Toc357987208"/>
       <w:r>
         <w:rPr>
           <w:rFonts w:eastAsia="新細明體" w:hint="eastAsia"/>
@@ -3272,90 +3333,601 @@
       <w:r>
         <w:t>prototype</w:t>
       </w:r>
-      <w:bookmarkEnd w:id="23"/>
+      <w:bookmarkEnd w:id="24"/>
+    </w:p>
+    <w:p>
+      <w:pPr>
+        <w:rPr>
+          <w:rFonts w:eastAsia="新細明體"/>
+          <w:lang w:eastAsia="zh-TW"/>
+        </w:rPr>
+      </w:pPr>
+    </w:p>
+    <w:p>
+      <w:pPr>
+        <w:rPr>
+          <w:rFonts w:eastAsia="新細明體"/>
+          <w:lang w:eastAsia="zh-TW"/>
+        </w:rPr>
+      </w:pPr>
+    </w:p>
+    <w:p>
+      <w:pPr>
+        <w:rPr>
+          <w:rFonts w:eastAsia="新細明體"/>
+          <w:lang w:eastAsia="zh-TW"/>
+        </w:rPr>
+      </w:pPr>
+    </w:p>
+    <w:p>
+      <w:pPr>
+        <w:rPr>
+          <w:rFonts w:eastAsia="新細明體"/>
+          <w:lang w:eastAsia="zh-TW"/>
+        </w:rPr>
+      </w:pPr>
+      <w:r>
+        <w:rPr>
+          <w:rFonts w:eastAsia="新細明體"/>
+          <w:lang w:eastAsia="zh-TW"/>
+        </w:rPr>
+        <w:t>F</w:t>
+      </w:r>
+      <w:r>
+        <w:rPr>
+          <w:rFonts w:eastAsia="新細明體" w:hint="eastAsia"/>
+          <w:lang w:eastAsia="zh-TW"/>
+        </w:rPr>
+        <w:t>uck this line</w:t>
+      </w:r>
+    </w:p>
+    <w:p>
+      <w:pPr>
+        <w:rPr>
+          <w:rFonts w:eastAsia="新細明體"/>
+          <w:lang w:eastAsia="zh-TW"/>
+        </w:rPr>
+      </w:pPr>
+      <w:r>
+        <w:rPr>
+          <w:rFonts w:eastAsia="新細明體" w:hint="eastAsia"/>
+          <w:lang w:eastAsia="zh-TW"/>
+        </w:rPr>
+        <w:t>//set to no borders at the end</w:t>
+      </w:r>
+    </w:p>
+    <w:tbl>
+      <w:tblPr>
+        <w:tblStyle w:val="TableGrid"/>
+        <w:tblW w:w="0" w:type="auto"/>
+        <w:tblLook w:val="04A0" w:firstRow="1" w:lastRow="0" w:firstColumn="1" w:lastColumn="0" w:noHBand="0" w:noVBand="1"/>
+      </w:tblPr>
+      <w:tblGrid>
+        <w:gridCol w:w="4351"/>
+        <w:gridCol w:w="4165"/>
+      </w:tblGrid>
+      <w:tr>
+        <w:tc>
+          <w:tcPr>
+            <w:tcW w:w="4351" w:type="dxa"/>
+          </w:tcPr>
+          <w:p>
+            <w:pPr>
+              <w:rPr>
+                <w:rFonts w:eastAsia="新細明體"/>
+                <w:lang w:eastAsia="zh-TW"/>
+              </w:rPr>
+            </w:pPr>
+            <w:r>
+              <w:rPr>
+                <w:noProof/>
+                <w:lang w:val="en-AU" w:eastAsia="zh-TW"/>
+              </w:rPr>
+              <w:drawing>
+                <wp:inline distT="0" distB="0" distL="0" distR="0" wp14:anchorId="68AF2B49" wp14:editId="231C7B0B">
+                  <wp:extent cx="2581200" cy="4082400"/>
+                  <wp:effectExtent l="0" t="0" r="0" b="0"/>
+                  <wp:docPr id="5" name="Picture 5" descr="E:\UTS\Github\interfacedesign-prototype\doc\phonehome.PNG"/>
+                  <wp:cNvGraphicFramePr>
+                    <a:graphicFrameLocks xmlns:a="http://schemas.openxmlformats.org/drawingml/2006/main" noChangeAspect="1"/>
+                  </wp:cNvGraphicFramePr>
+                  <a:graphic xmlns:a="http://schemas.openxmlformats.org/drawingml/2006/main">
+                    <a:graphicData uri="http://schemas.openxmlformats.org/drawingml/2006/picture">
+                      <pic:pic xmlns:pic="http://schemas.openxmlformats.org/drawingml/2006/picture">
+                        <pic:nvPicPr>
+                          <pic:cNvPr id="0" name="Picture 5" descr="E:\UTS\Github\interfacedesign-prototype\doc\phonehome.PNG"/>
+                          <pic:cNvPicPr>
+                            <a:picLocks noChangeAspect="1" noChangeArrowheads="1"/>
+                          </pic:cNvPicPr>
+                        </pic:nvPicPr>
+                        <pic:blipFill>
+                          <a:blip r:embed="rId8">
+                            <a:extLst>
+                              <a:ext uri="{28A0092B-C50C-407E-A947-70E740481C1C}">
+                                <a14:useLocalDpi xmlns:a14="http://schemas.microsoft.com/office/drawing/2010/main" val="0"/>
+                              </a:ext>
+                            </a:extLst>
+                          </a:blip>
+                          <a:srcRect/>
+                          <a:stretch>
+                            <a:fillRect/>
+                          </a:stretch>
+                        </pic:blipFill>
+                        <pic:spPr bwMode="auto">
+                          <a:xfrm>
+                            <a:off x="0" y="0"/>
+                            <a:ext cx="2581200" cy="4082400"/>
+                          </a:xfrm>
+                          <a:prstGeom prst="rect">
+                            <a:avLst/>
+                          </a:prstGeom>
+                          <a:noFill/>
+                          <a:ln>
+                            <a:noFill/>
+                          </a:ln>
+                        </pic:spPr>
+                      </pic:pic>
+                    </a:graphicData>
+                  </a:graphic>
+                </wp:inline>
+              </w:drawing>
+            </w:r>
+          </w:p>
+        </w:tc>
+        <w:tc>
+          <w:tcPr>
+            <w:tcW w:w="4165" w:type="dxa"/>
+          </w:tcPr>
+          <w:p>
+            <w:pPr>
+              <w:rPr>
+                <w:rFonts w:eastAsia="新細明體"/>
+                <w:lang w:eastAsia="zh-TW"/>
+              </w:rPr>
+            </w:pPr>
+            <w:r>
+              <w:rPr>
+                <w:noProof/>
+                <w:lang w:val="en-AU" w:eastAsia="zh-TW"/>
+              </w:rPr>
+              <w:drawing>
+                <wp:inline distT="0" distB="0" distL="0" distR="0" wp14:anchorId="36715F71" wp14:editId="366750B0">
+                  <wp:extent cx="2548800" cy="4075200"/>
+                  <wp:effectExtent l="0" t="0" r="4445" b="1905"/>
+                  <wp:docPr id="1" name="Picture 1" descr="E:\UTS\Github\interfacedesign-prototype\doc\home.PNG"/>
+                  <wp:cNvGraphicFramePr>
+                    <a:graphicFrameLocks xmlns:a="http://schemas.openxmlformats.org/drawingml/2006/main" noChangeAspect="1"/>
+                  </wp:cNvGraphicFramePr>
+                  <a:graphic xmlns:a="http://schemas.openxmlformats.org/drawingml/2006/main">
+                    <a:graphicData uri="http://schemas.openxmlformats.org/drawingml/2006/picture">
+                      <pic:pic xmlns:pic="http://schemas.openxmlformats.org/drawingml/2006/picture">
+                        <pic:nvPicPr>
+                          <pic:cNvPr id="0" name="Picture 1" descr="E:\UTS\Github\interfacedesign-prototype\doc\home.PNG"/>
+                          <pic:cNvPicPr>
+                            <a:picLocks noChangeAspect="1" noChangeArrowheads="1"/>
+                          </pic:cNvPicPr>
+                        </pic:nvPicPr>
+                        <pic:blipFill>
+                          <a:blip r:embed="rId9">
+                            <a:extLst>
+                              <a:ext uri="{28A0092B-C50C-407E-A947-70E740481C1C}">
+                                <a14:useLocalDpi xmlns:a14="http://schemas.microsoft.com/office/drawing/2010/main" val="0"/>
+                              </a:ext>
+                            </a:extLst>
+                          </a:blip>
+                          <a:srcRect/>
+                          <a:stretch>
+                            <a:fillRect/>
+                          </a:stretch>
+                        </pic:blipFill>
+                        <pic:spPr bwMode="auto">
+                          <a:xfrm>
+                            <a:off x="0" y="0"/>
+                            <a:ext cx="2548800" cy="4075200"/>
+                          </a:xfrm>
+                          <a:prstGeom prst="rect">
+                            <a:avLst/>
+                          </a:prstGeom>
+                          <a:noFill/>
+                          <a:ln>
+                            <a:noFill/>
+                          </a:ln>
+                        </pic:spPr>
+                      </pic:pic>
+                    </a:graphicData>
+                  </a:graphic>
+                </wp:inline>
+              </w:drawing>
+            </w:r>
+          </w:p>
+        </w:tc>
+      </w:tr>
+      <w:tr>
+        <w:tc>
+          <w:tcPr>
+            <w:tcW w:w="4351" w:type="dxa"/>
+          </w:tcPr>
+          <w:p>
+            <w:pPr>
+              <w:rPr>
+                <w:rFonts w:eastAsia="新細明體"/>
+                <w:lang w:eastAsia="zh-TW"/>
+              </w:rPr>
+            </w:pPr>
+          </w:p>
+        </w:tc>
+        <w:tc>
+          <w:tcPr>
+            <w:tcW w:w="4165" w:type="dxa"/>
+          </w:tcPr>
+          <w:p>
+            <w:pPr>
+              <w:rPr>
+                <w:rFonts w:eastAsia="新細明體"/>
+                <w:lang w:eastAsia="zh-TW"/>
+              </w:rPr>
+            </w:pPr>
+            <w:r>
+              <w:rPr>
+                <w:noProof/>
+                <w:lang w:val="en-AU" w:eastAsia="zh-TW"/>
+              </w:rPr>
+              <w:drawing>
+                <wp:inline distT="0" distB="0" distL="0" distR="0" wp14:anchorId="596EB014" wp14:editId="0665C729">
+                  <wp:extent cx="2592000" cy="4096800"/>
+                  <wp:effectExtent l="0" t="0" r="0" b="0"/>
+                  <wp:docPr id="7" name="Picture 7" descr="E:\UTS\Github\interfacedesign-prototype\doc\usvschina.PNG"/>
+                  <wp:cNvGraphicFramePr>
+                    <a:graphicFrameLocks xmlns:a="http://schemas.openxmlformats.org/drawingml/2006/main" noChangeAspect="1"/>
+                  </wp:cNvGraphicFramePr>
+                  <a:graphic xmlns:a="http://schemas.openxmlformats.org/drawingml/2006/main">
+                    <a:graphicData uri="http://schemas.openxmlformats.org/drawingml/2006/picture">
+                      <pic:pic xmlns:pic="http://schemas.openxmlformats.org/drawingml/2006/picture">
+                        <pic:nvPicPr>
+                          <pic:cNvPr id="0" name="Picture 6" descr="E:\UTS\Github\interfacedesign-prototype\doc\usvschina.PNG"/>
+                          <pic:cNvPicPr>
+                            <a:picLocks noChangeAspect="1" noChangeArrowheads="1"/>
+                          </pic:cNvPicPr>
+                        </pic:nvPicPr>
+                        <pic:blipFill>
+                          <a:blip r:embed="rId10">
+                            <a:extLst>
+                              <a:ext uri="{28A0092B-C50C-407E-A947-70E740481C1C}">
+                                <a14:useLocalDpi xmlns:a14="http://schemas.microsoft.com/office/drawing/2010/main" val="0"/>
+                              </a:ext>
+                            </a:extLst>
+                          </a:blip>
+                          <a:srcRect/>
+                          <a:stretch>
+                            <a:fillRect/>
+                          </a:stretch>
+                        </pic:blipFill>
+                        <pic:spPr bwMode="auto">
+                          <a:xfrm>
+                            <a:off x="0" y="0"/>
+                            <a:ext cx="2592000" cy="4096800"/>
+                          </a:xfrm>
+                          <a:prstGeom prst="rect">
+                            <a:avLst/>
+                          </a:prstGeom>
+                          <a:noFill/>
+                          <a:ln>
+                            <a:noFill/>
+                          </a:ln>
+                        </pic:spPr>
+                      </pic:pic>
+                    </a:graphicData>
+                  </a:graphic>
+                </wp:inline>
+              </w:drawing>
+            </w:r>
+          </w:p>
+        </w:tc>
+      </w:tr>
+      <w:tr>
+        <w:tc>
+          <w:tcPr>
+            <w:tcW w:w="4351" w:type="dxa"/>
+          </w:tcPr>
+          <w:p>
+            <w:pPr>
+              <w:rPr>
+                <w:noProof/>
+                <w:lang w:val="en-AU" w:eastAsia="zh-TW"/>
+              </w:rPr>
+            </w:pPr>
+            <w:r>
+              <w:rPr>
+                <w:noProof/>
+                <w:lang w:val="en-AU" w:eastAsia="zh-TW"/>
+              </w:rPr>
+              <w:drawing>
+                <wp:inline distT="0" distB="0" distL="0" distR="0" wp14:anchorId="398035E9" wp14:editId="06A0EC29">
+                  <wp:extent cx="2548800" cy="4100400"/>
+                  <wp:effectExtent l="0" t="0" r="4445" b="0"/>
+                  <wp:docPr id="8" name="Picture 8" descr="E:\UTS\Github\interfacedesign-prototype\doc\mjpredie.PNG"/>
+                  <wp:cNvGraphicFramePr>
+                    <a:graphicFrameLocks xmlns:a="http://schemas.openxmlformats.org/drawingml/2006/main" noChangeAspect="1"/>
+                  </wp:cNvGraphicFramePr>
+                  <a:graphic xmlns:a="http://schemas.openxmlformats.org/drawingml/2006/main">
+                    <a:graphicData uri="http://schemas.openxmlformats.org/drawingml/2006/picture">
+                      <pic:pic xmlns:pic="http://schemas.openxmlformats.org/drawingml/2006/picture">
+                        <pic:nvPicPr>
+                          <pic:cNvPr id="0" name="Picture 7" descr="E:\UTS\Github\interfacedesign-prototype\doc\mjpredie.PNG"/>
+                          <pic:cNvPicPr>
+                            <a:picLocks noChangeAspect="1" noChangeArrowheads="1"/>
+                          </pic:cNvPicPr>
+                        </pic:nvPicPr>
+                        <pic:blipFill>
+                          <a:blip r:embed="rId11">
+                            <a:extLst>
+                              <a:ext uri="{28A0092B-C50C-407E-A947-70E740481C1C}">
+                                <a14:useLocalDpi xmlns:a14="http://schemas.microsoft.com/office/drawing/2010/main" val="0"/>
+                              </a:ext>
+                            </a:extLst>
+                          </a:blip>
+                          <a:srcRect/>
+                          <a:stretch>
+                            <a:fillRect/>
+                          </a:stretch>
+                        </pic:blipFill>
+                        <pic:spPr bwMode="auto">
+                          <a:xfrm>
+                            <a:off x="0" y="0"/>
+                            <a:ext cx="2548800" cy="4100400"/>
+                          </a:xfrm>
+                          <a:prstGeom prst="rect">
+                            <a:avLst/>
+                          </a:prstGeom>
+                          <a:noFill/>
+                          <a:ln>
+                            <a:noFill/>
+                          </a:ln>
+                        </pic:spPr>
+                      </pic:pic>
+                    </a:graphicData>
+                  </a:graphic>
+                </wp:inline>
+              </w:drawing>
+            </w:r>
+          </w:p>
+        </w:tc>
+        <w:tc>
+          <w:tcPr>
+            <w:tcW w:w="4165" w:type="dxa"/>
+          </w:tcPr>
+          <w:p>
+            <w:pPr>
+              <w:rPr>
+                <w:noProof/>
+                <w:lang w:val="en-AU" w:eastAsia="zh-TW"/>
+              </w:rPr>
+            </w:pPr>
+            <w:r>
+              <w:rPr>
+                <w:rFonts w:eastAsia="新細明體" w:hint="eastAsia"/>
+                <w:noProof/>
+                <w:lang w:val="en-AU" w:eastAsia="zh-TW"/>
+              </w:rPr>
+              <w:drawing>
+                <wp:inline distT="0" distB="0" distL="0" distR="0" wp14:anchorId="0DEF0F0A" wp14:editId="2720B625">
+                  <wp:extent cx="2581200" cy="4053600"/>
+                  <wp:effectExtent l="0" t="0" r="0" b="4445"/>
+                  <wp:docPr id="10" name="Picture 10" descr="E:\UTS\Github\interfacedesign-prototype\doc\mjdie.PNG"/>
+                  <wp:cNvGraphicFramePr>
+                    <a:graphicFrameLocks xmlns:a="http://schemas.openxmlformats.org/drawingml/2006/main" noChangeAspect="1"/>
+                  </wp:cNvGraphicFramePr>
+                  <a:graphic xmlns:a="http://schemas.openxmlformats.org/drawingml/2006/main">
+                    <a:graphicData uri="http://schemas.openxmlformats.org/drawingml/2006/picture">
+                      <pic:pic xmlns:pic="http://schemas.openxmlformats.org/drawingml/2006/picture">
+                        <pic:nvPicPr>
+                          <pic:cNvPr id="0" name="Picture 9" descr="E:\UTS\Github\interfacedesign-prototype\doc\mjdie.PNG"/>
+                          <pic:cNvPicPr>
+                            <a:picLocks noChangeAspect="1" noChangeArrowheads="1"/>
+                          </pic:cNvPicPr>
+                        </pic:nvPicPr>
+                        <pic:blipFill>
+                          <a:blip r:embed="rId12">
+                            <a:extLst>
+                              <a:ext uri="{28A0092B-C50C-407E-A947-70E740481C1C}">
+                                <a14:useLocalDpi xmlns:a14="http://schemas.microsoft.com/office/drawing/2010/main" val="0"/>
+                              </a:ext>
+                            </a:extLst>
+                          </a:blip>
+                          <a:srcRect/>
+                          <a:stretch>
+                            <a:fillRect/>
+                          </a:stretch>
+                        </pic:blipFill>
+                        <pic:spPr bwMode="auto">
+                          <a:xfrm>
+                            <a:off x="0" y="0"/>
+                            <a:ext cx="2581200" cy="4053600"/>
+                          </a:xfrm>
+                          <a:prstGeom prst="rect">
+                            <a:avLst/>
+                          </a:prstGeom>
+                          <a:noFill/>
+                          <a:ln>
+                            <a:noFill/>
+                          </a:ln>
+                        </pic:spPr>
+                      </pic:pic>
+                    </a:graphicData>
+                  </a:graphic>
+                </wp:inline>
+              </w:drawing>
+            </w:r>
+          </w:p>
+        </w:tc>
+      </w:tr>
+      <w:tr>
+        <w:trPr>
+          <w:gridAfter w:val="1"/>
+          <w:wAfter w:w="4165" w:type="dxa"/>
+        </w:trPr>
+        <w:tc>
+          <w:tcPr>
+            <w:tcW w:w="4351" w:type="dxa"/>
+          </w:tcPr>
+          <w:p>
+            <w:pPr>
+              <w:rPr>
+                <w:rFonts w:eastAsia="新細明體"/>
+                <w:lang w:eastAsia="zh-TW"/>
+              </w:rPr>
+            </w:pPr>
+            <w:r>
+              <w:rPr>
+                <w:noProof/>
+                <w:lang w:val="en-AU" w:eastAsia="zh-TW"/>
+              </w:rPr>
+              <w:lastRenderedPageBreak/>
+              <w:drawing>
+                <wp:inline distT="0" distB="0" distL="0" distR="0" wp14:anchorId="72FAC561" wp14:editId="197309CF">
+                  <wp:extent cx="2714400" cy="4089600"/>
+                  <wp:effectExtent l="0" t="0" r="0" b="6350"/>
+                  <wp:docPr id="9" name="Picture 9" descr="E:\UTS\Github\interfacedesign-prototype\doc\projection popup.PNG"/>
+                  <wp:cNvGraphicFramePr>
+                    <a:graphicFrameLocks xmlns:a="http://schemas.openxmlformats.org/drawingml/2006/main" noChangeAspect="1"/>
+                  </wp:cNvGraphicFramePr>
+                  <a:graphic xmlns:a="http://schemas.openxmlformats.org/drawingml/2006/main">
+                    <a:graphicData uri="http://schemas.openxmlformats.org/drawingml/2006/picture">
+                      <pic:pic xmlns:pic="http://schemas.openxmlformats.org/drawingml/2006/picture">
+                        <pic:nvPicPr>
+                          <pic:cNvPr id="0" name="Picture 8" descr="E:\UTS\Github\interfacedesign-prototype\doc\projection popup.PNG"/>
+                          <pic:cNvPicPr>
+                            <a:picLocks noChangeAspect="1" noChangeArrowheads="1"/>
+                          </pic:cNvPicPr>
+                        </pic:nvPicPr>
+                        <pic:blipFill>
+                          <a:blip r:embed="rId13">
+                            <a:extLst>
+                              <a:ext uri="{28A0092B-C50C-407E-A947-70E740481C1C}">
+                                <a14:useLocalDpi xmlns:a14="http://schemas.microsoft.com/office/drawing/2010/main" val="0"/>
+                              </a:ext>
+                            </a:extLst>
+                          </a:blip>
+                          <a:srcRect/>
+                          <a:stretch>
+                            <a:fillRect/>
+                          </a:stretch>
+                        </pic:blipFill>
+                        <pic:spPr bwMode="auto">
+                          <a:xfrm>
+                            <a:off x="0" y="0"/>
+                            <a:ext cx="2714400" cy="4089600"/>
+                          </a:xfrm>
+                          <a:prstGeom prst="rect">
+                            <a:avLst/>
+                          </a:prstGeom>
+                          <a:noFill/>
+                          <a:ln>
+                            <a:noFill/>
+                          </a:ln>
+                        </pic:spPr>
+                      </pic:pic>
+                    </a:graphicData>
+                  </a:graphic>
+                </wp:inline>
+              </w:drawing>
+            </w:r>
+          </w:p>
+        </w:tc>
+      </w:tr>
+    </w:tbl>
+    <w:p>
+      <w:pPr>
+        <w:rPr>
+          <w:rFonts w:eastAsia="新細明體"/>
+          <w:lang w:eastAsia="zh-TW"/>
+        </w:rPr>
+      </w:pPr>
     </w:p>
     <w:p>
       <w:pPr>
         <w:pStyle w:val="Heading2"/>
         <w:rPr>
+          <w:lang w:val="en-AU"/>
+        </w:rPr>
+      </w:pPr>
+    </w:p>
+    <w:p>
+      <w:pPr>
+        <w:pStyle w:val="Heading2"/>
+        <w:rPr>
+          <w:rFonts w:eastAsia="新細明體"/>
+          <w:lang w:eastAsia="zh-TW"/>
+        </w:rPr>
+      </w:pPr>
+      <w:bookmarkStart w:id="25" w:name="_Toc357987209"/>
+      <w:r>
+        <w:rPr>
           <w:rFonts w:eastAsia="新細明體" w:hint="eastAsia"/>
           <w:lang w:eastAsia="zh-TW"/>
         </w:rPr>
-      </w:pPr>
+        <w:t>Screenshot</w:t>
+      </w:r>
+      <w:r>
+        <w:t xml:space="preserve"> of </w:t>
+      </w:r>
       <w:r>
         <w:rPr>
           <w:rFonts w:eastAsia="新細明體" w:hint="eastAsia"/>
           <w:lang w:eastAsia="zh-TW"/>
         </w:rPr>
-        <w:t>Screenshot</w:t>
-      </w:r>
-      <w:r>
-        <w:t xml:space="preserve"> of </w:t>
-      </w:r>
-      <w:r>
-        <w:rPr>
-          <w:rFonts w:eastAsia="新細明體" w:hint="eastAsia"/>
-          <w:lang w:eastAsia="zh-TW"/>
-        </w:rPr>
-        <w:t>second</w:t>
-      </w:r>
-      <w:r>
-        <w:rPr>
-          <w:rFonts w:eastAsia="新細明體" w:hint="eastAsia"/>
+        <w:t xml:space="preserve">second </w:t>
+      </w:r>
+      <w:r>
+        <w:t>prototype</w:t>
+      </w:r>
+      <w:bookmarkEnd w:id="25"/>
+    </w:p>
+    <w:p>
+      <w:pPr>
+        <w:pStyle w:val="Heading2"/>
+        <w:rPr>
+          <w:lang w:eastAsia="zh-TW"/>
+        </w:rPr>
+      </w:pPr>
+      <w:bookmarkStart w:id="26" w:name="_Toc357987210"/>
+      <w:r>
+        <w:rPr>
+          <w:lang w:eastAsia="zh-TW"/>
+        </w:rPr>
+        <w:t>Evaluation</w:t>
+      </w:r>
+      <w:r>
+        <w:rPr>
+          <w:rFonts w:hint="eastAsia"/>
           <w:lang w:eastAsia="zh-TW"/>
         </w:rPr>
         <w:t xml:space="preserve"> </w:t>
       </w:r>
       <w:r>
-        <w:t>prototype</w:t>
+        <w:rPr>
+          <w:lang w:eastAsia="zh-TW"/>
+        </w:rPr>
+        <w:t>evidence</w:t>
+      </w:r>
+      <w:bookmarkEnd w:id="26"/>
+      <w:r>
+        <w:rPr>
+          <w:rFonts w:hint="eastAsia"/>
+          <w:lang w:eastAsia="zh-TW"/>
+        </w:rPr>
+        <w:t xml:space="preserve"> </w:t>
       </w:r>
     </w:p>
     <w:p>
       <w:pPr>
         <w:pStyle w:val="Heading2"/>
-        <w:rPr>
-          <w:rFonts w:hint="eastAsia"/>
-          <w:lang w:eastAsia="zh-TW"/>
-        </w:rPr>
-      </w:pPr>
-      <w:r>
-        <w:rPr>
-          <w:lang w:eastAsia="zh-TW"/>
-        </w:rPr>
-        <w:t>Evaluation</w:t>
-      </w:r>
-      <w:r>
-        <w:rPr>
-          <w:rFonts w:hint="eastAsia"/>
-          <w:lang w:eastAsia="zh-TW"/>
-        </w:rPr>
-        <w:t xml:space="preserve"> </w:t>
-      </w:r>
-      <w:r>
-        <w:rPr>
-          <w:lang w:eastAsia="zh-TW"/>
-        </w:rPr>
-        <w:t>evidence</w:t>
-      </w:r>
-      <w:r>
-        <w:rPr>
-          <w:rFonts w:hint="eastAsia"/>
-          <w:lang w:eastAsia="zh-TW"/>
-        </w:rPr>
-        <w:t xml:space="preserve"> </w:t>
-      </w:r>
-    </w:p>
-    <w:p>
-      <w:pPr>
-        <w:pStyle w:val="Heading2"/>
-      </w:pPr>
-      <w:bookmarkStart w:id="24" w:name="_GoBack"/>
-      <w:bookmarkEnd w:id="24"/>
+      </w:pPr>
     </w:p>
     <w:sectPr>
-      <w:headerReference w:type="default" r:id="rId8"/>
-      <w:footerReference w:type="even" r:id="rId9"/>
-      <w:footerReference w:type="default" r:id="rId10"/>
+      <w:headerReference w:type="default" r:id="rId14"/>
+      <w:footerReference w:type="even" r:id="rId15"/>
+      <w:footerReference w:type="default" r:id="rId16"/>
       <w:pgSz w:w="11900" w:h="16840"/>
       <w:pgMar w:top="1440" w:right="1800" w:bottom="1440" w:left="1800" w:header="708" w:footer="708" w:gutter="0"/>
       <w:cols w:space="708"/>
@@ -3429,23 +4001,7 @@
       <w:pStyle w:val="Footer"/>
     </w:pPr>
     <w:r>
-      <w:t xml:space="preserve">Chi Kit Chan (11301506) </w:t>
-    </w:r>
-    <w:proofErr w:type="spellStart"/>
-    <w:r>
-      <w:t>Ka</w:t>
-    </w:r>
-    <w:proofErr w:type="spellEnd"/>
-    <w:r>
-      <w:t xml:space="preserve"> </w:t>
-    </w:r>
-    <w:proofErr w:type="spellStart"/>
-    <w:r>
-      <w:t>Hei</w:t>
-    </w:r>
-    <w:proofErr w:type="spellEnd"/>
-    <w:r>
-      <w:t xml:space="preserve"> Chan (11301239) </w:t>
+      <w:t xml:space="preserve">Chi Kit Chan (11301506) Ka Hei Chan (11301239) </w:t>
     </w:r>
     <w:r>
       <w:tab/>
@@ -3464,7 +4020,7 @@
       <w:rPr>
         <w:noProof/>
       </w:rPr>
-      <w:t>10</w:t>
+      <w:t>2</w:t>
     </w:r>
     <w:r>
       <w:fldChar w:fldCharType="end"/>
@@ -3472,30 +4028,14 @@
     <w:r>
       <w:t xml:space="preserve"> of </w:t>
     </w:r>
-    <w:r>
-      <w:fldChar w:fldCharType="begin"/>
-    </w:r>
-    <w:r>
-      <w:instrText xml:space="preserve"> </w:instrText>
-    </w:r>
-    <w:r>
-      <w:instrText xml:space="preserve">NUMPAGES </w:instrText>
-    </w:r>
-    <w:r>
-      <w:fldChar w:fldCharType="separate"/>
-    </w:r>
-    <w:r>
-      <w:rPr>
-        <w:noProof/>
-      </w:rPr>
-      <w:t>10</w:t>
-    </w:r>
-    <w:r>
-      <w:rPr>
-        <w:noProof/>
-      </w:rPr>
-      <w:fldChar w:fldCharType="end"/>
-    </w:r>
+    <w:fldSimple w:instr=" NUMPAGES ">
+      <w:r>
+        <w:rPr>
+          <w:noProof/>
+        </w:rPr>
+        <w:t>12</w:t>
+      </w:r>
+    </w:fldSimple>
   </w:p>
 </w:ftr>
 </file>
@@ -4148,6 +4688,129 @@
       <w:szCs w:val="20"/>
     </w:rPr>
   </w:style>
+  <w:style w:type="table" w:styleId="TableGrid">
+    <w:name w:val="Table Grid"/>
+    <w:basedOn w:val="TableNormal"/>
+    <w:uiPriority w:val="59"/>
+    <w:rsid w:val="00563464"/>
+    <w:tblPr>
+      <w:tblInd w:w="0" w:type="dxa"/>
+      <w:tblBorders>
+        <w:top w:val="single" w:sz="4" w:space="0" w:color="auto"/>
+        <w:left w:val="single" w:sz="4" w:space="0" w:color="auto"/>
+        <w:bottom w:val="single" w:sz="4" w:space="0" w:color="auto"/>
+        <w:right w:val="single" w:sz="4" w:space="0" w:color="auto"/>
+        <w:insideH w:val="single" w:sz="4" w:space="0" w:color="auto"/>
+        <w:insideV w:val="single" w:sz="4" w:space="0" w:color="auto"/>
+      </w:tblBorders>
+      <w:tblCellMar>
+        <w:top w:w="0" w:type="dxa"/>
+        <w:left w:w="108" w:type="dxa"/>
+        <w:bottom w:w="0" w:type="dxa"/>
+        <w:right w:w="108" w:type="dxa"/>
+      </w:tblCellMar>
+    </w:tblPr>
+  </w:style>
+  <w:style w:type="table" w:styleId="LightShading-Accent1">
+    <w:name w:val="Light Shading Accent 1"/>
+    <w:basedOn w:val="TableNormal"/>
+    <w:uiPriority w:val="60"/>
+    <w:rsid w:val="00563464"/>
+    <w:rPr>
+      <w:color w:val="365F91" w:themeColor="accent1" w:themeShade="BF"/>
+    </w:rPr>
+    <w:tblPr>
+      <w:tblStyleRowBandSize w:val="1"/>
+      <w:tblStyleColBandSize w:val="1"/>
+      <w:tblInd w:w="0" w:type="dxa"/>
+      <w:tblBorders>
+        <w:top w:val="single" w:sz="8" w:space="0" w:color="4F81BD" w:themeColor="accent1"/>
+        <w:bottom w:val="single" w:sz="8" w:space="0" w:color="4F81BD" w:themeColor="accent1"/>
+      </w:tblBorders>
+      <w:tblCellMar>
+        <w:top w:w="0" w:type="dxa"/>
+        <w:left w:w="108" w:type="dxa"/>
+        <w:bottom w:w="0" w:type="dxa"/>
+        <w:right w:w="108" w:type="dxa"/>
+      </w:tblCellMar>
+    </w:tblPr>
+    <w:tblStylePr w:type="firstRow">
+      <w:pPr>
+        <w:spacing w:before="0" w:after="0" w:line="240" w:lineRule="auto"/>
+      </w:pPr>
+      <w:rPr>
+        <w:b/>
+        <w:bCs/>
+      </w:rPr>
+      <w:tblPr/>
+      <w:tcPr>
+        <w:tcBorders>
+          <w:top w:val="single" w:sz="8" w:space="0" w:color="4F81BD" w:themeColor="accent1"/>
+          <w:left w:val="nil"/>
+          <w:bottom w:val="single" w:sz="8" w:space="0" w:color="4F81BD" w:themeColor="accent1"/>
+          <w:right w:val="nil"/>
+          <w:insideH w:val="nil"/>
+          <w:insideV w:val="nil"/>
+        </w:tcBorders>
+      </w:tcPr>
+    </w:tblStylePr>
+    <w:tblStylePr w:type="lastRow">
+      <w:pPr>
+        <w:spacing w:before="0" w:after="0" w:line="240" w:lineRule="auto"/>
+      </w:pPr>
+      <w:rPr>
+        <w:b/>
+        <w:bCs/>
+      </w:rPr>
+      <w:tblPr/>
+      <w:tcPr>
+        <w:tcBorders>
+          <w:top w:val="single" w:sz="8" w:space="0" w:color="4F81BD" w:themeColor="accent1"/>
+          <w:left w:val="nil"/>
+          <w:bottom w:val="single" w:sz="8" w:space="0" w:color="4F81BD" w:themeColor="accent1"/>
+          <w:right w:val="nil"/>
+          <w:insideH w:val="nil"/>
+          <w:insideV w:val="nil"/>
+        </w:tcBorders>
+      </w:tcPr>
+    </w:tblStylePr>
+    <w:tblStylePr w:type="firstCol">
+      <w:rPr>
+        <w:b/>
+        <w:bCs/>
+      </w:rPr>
+    </w:tblStylePr>
+    <w:tblStylePr w:type="lastCol">
+      <w:rPr>
+        <w:b/>
+        <w:bCs/>
+      </w:rPr>
+    </w:tblStylePr>
+    <w:tblStylePr w:type="band1Vert">
+      <w:tblPr/>
+      <w:tcPr>
+        <w:tcBorders>
+          <w:left w:val="nil"/>
+          <w:right w:val="nil"/>
+          <w:insideH w:val="nil"/>
+          <w:insideV w:val="nil"/>
+        </w:tcBorders>
+        <w:shd w:val="clear" w:color="auto" w:fill="D3DFEE" w:themeFill="accent1" w:themeFillTint="3F"/>
+      </w:tcPr>
+    </w:tblStylePr>
+    <w:tblStylePr w:type="band1Horz">
+      <w:tblPr/>
+      <w:tcPr>
+        <w:tcBorders>
+          <w:left w:val="nil"/>
+          <w:right w:val="nil"/>
+          <w:insideH w:val="nil"/>
+          <w:insideV w:val="nil"/>
+        </w:tcBorders>
+        <w:shd w:val="clear" w:color="auto" w:fill="D3DFEE" w:themeFill="accent1" w:themeFillTint="3F"/>
+      </w:tcPr>
+    </w:tblStylePr>
+  </w:style>
 </w:styles>
 </file>
 
@@ -4759,6 +5422,129 @@
       <w:sz w:val="20"/>
       <w:szCs w:val="20"/>
     </w:rPr>
+  </w:style>
+  <w:style w:type="table" w:styleId="TableGrid">
+    <w:name w:val="Table Grid"/>
+    <w:basedOn w:val="TableNormal"/>
+    <w:uiPriority w:val="59"/>
+    <w:rsid w:val="00563464"/>
+    <w:tblPr>
+      <w:tblInd w:w="0" w:type="dxa"/>
+      <w:tblBorders>
+        <w:top w:val="single" w:sz="4" w:space="0" w:color="auto"/>
+        <w:left w:val="single" w:sz="4" w:space="0" w:color="auto"/>
+        <w:bottom w:val="single" w:sz="4" w:space="0" w:color="auto"/>
+        <w:right w:val="single" w:sz="4" w:space="0" w:color="auto"/>
+        <w:insideH w:val="single" w:sz="4" w:space="0" w:color="auto"/>
+        <w:insideV w:val="single" w:sz="4" w:space="0" w:color="auto"/>
+      </w:tblBorders>
+      <w:tblCellMar>
+        <w:top w:w="0" w:type="dxa"/>
+        <w:left w:w="108" w:type="dxa"/>
+        <w:bottom w:w="0" w:type="dxa"/>
+        <w:right w:w="108" w:type="dxa"/>
+      </w:tblCellMar>
+    </w:tblPr>
+  </w:style>
+  <w:style w:type="table" w:styleId="LightShading-Accent1">
+    <w:name w:val="Light Shading Accent 1"/>
+    <w:basedOn w:val="TableNormal"/>
+    <w:uiPriority w:val="60"/>
+    <w:rsid w:val="00563464"/>
+    <w:rPr>
+      <w:color w:val="365F91" w:themeColor="accent1" w:themeShade="BF"/>
+    </w:rPr>
+    <w:tblPr>
+      <w:tblStyleRowBandSize w:val="1"/>
+      <w:tblStyleColBandSize w:val="1"/>
+      <w:tblInd w:w="0" w:type="dxa"/>
+      <w:tblBorders>
+        <w:top w:val="single" w:sz="8" w:space="0" w:color="4F81BD" w:themeColor="accent1"/>
+        <w:bottom w:val="single" w:sz="8" w:space="0" w:color="4F81BD" w:themeColor="accent1"/>
+      </w:tblBorders>
+      <w:tblCellMar>
+        <w:top w:w="0" w:type="dxa"/>
+        <w:left w:w="108" w:type="dxa"/>
+        <w:bottom w:w="0" w:type="dxa"/>
+        <w:right w:w="108" w:type="dxa"/>
+      </w:tblCellMar>
+    </w:tblPr>
+    <w:tblStylePr w:type="firstRow">
+      <w:pPr>
+        <w:spacing w:before="0" w:after="0" w:line="240" w:lineRule="auto"/>
+      </w:pPr>
+      <w:rPr>
+        <w:b/>
+        <w:bCs/>
+      </w:rPr>
+      <w:tblPr/>
+      <w:tcPr>
+        <w:tcBorders>
+          <w:top w:val="single" w:sz="8" w:space="0" w:color="4F81BD" w:themeColor="accent1"/>
+          <w:left w:val="nil"/>
+          <w:bottom w:val="single" w:sz="8" w:space="0" w:color="4F81BD" w:themeColor="accent1"/>
+          <w:right w:val="nil"/>
+          <w:insideH w:val="nil"/>
+          <w:insideV w:val="nil"/>
+        </w:tcBorders>
+      </w:tcPr>
+    </w:tblStylePr>
+    <w:tblStylePr w:type="lastRow">
+      <w:pPr>
+        <w:spacing w:before="0" w:after="0" w:line="240" w:lineRule="auto"/>
+      </w:pPr>
+      <w:rPr>
+        <w:b/>
+        <w:bCs/>
+      </w:rPr>
+      <w:tblPr/>
+      <w:tcPr>
+        <w:tcBorders>
+          <w:top w:val="single" w:sz="8" w:space="0" w:color="4F81BD" w:themeColor="accent1"/>
+          <w:left w:val="nil"/>
+          <w:bottom w:val="single" w:sz="8" w:space="0" w:color="4F81BD" w:themeColor="accent1"/>
+          <w:right w:val="nil"/>
+          <w:insideH w:val="nil"/>
+          <w:insideV w:val="nil"/>
+        </w:tcBorders>
+      </w:tcPr>
+    </w:tblStylePr>
+    <w:tblStylePr w:type="firstCol">
+      <w:rPr>
+        <w:b/>
+        <w:bCs/>
+      </w:rPr>
+    </w:tblStylePr>
+    <w:tblStylePr w:type="lastCol">
+      <w:rPr>
+        <w:b/>
+        <w:bCs/>
+      </w:rPr>
+    </w:tblStylePr>
+    <w:tblStylePr w:type="band1Vert">
+      <w:tblPr/>
+      <w:tcPr>
+        <w:tcBorders>
+          <w:left w:val="nil"/>
+          <w:right w:val="nil"/>
+          <w:insideH w:val="nil"/>
+          <w:insideV w:val="nil"/>
+        </w:tcBorders>
+        <w:shd w:val="clear" w:color="auto" w:fill="D3DFEE" w:themeFill="accent1" w:themeFillTint="3F"/>
+      </w:tcPr>
+    </w:tblStylePr>
+    <w:tblStylePr w:type="band1Horz">
+      <w:tblPr/>
+      <w:tcPr>
+        <w:tcBorders>
+          <w:left w:val="nil"/>
+          <w:right w:val="nil"/>
+          <w:insideH w:val="nil"/>
+          <w:insideV w:val="nil"/>
+        </w:tcBorders>
+        <w:shd w:val="clear" w:color="auto" w:fill="D3DFEE" w:themeFill="accent1" w:themeFillTint="3F"/>
+      </w:tcPr>
+    </w:tblStylePr>
   </w:style>
 </w:styles>
 </file>

</xml_diff>